<commit_message>
Update fastlane doc for Android developer
</commit_message>
<xml_diff>
--- a/fastlane/fastlane 使用說明.docx
+++ b/fastlane/fastlane 使用說明.docx
@@ -117,16 +117,92 @@
             <w:tcW w:w="8901" w:type="dxa"/>
           </w:tcPr>
           <w:p>
+            <w:r>
+              <w:rPr>
+                <w:rFonts w:hint="eastAsia"/>
+              </w:rPr>
+              <w:t>打包設定的說明異動</w:t>
+            </w:r>
+          </w:p>
+        </w:tc>
+      </w:tr>
+      <w:tr>
+        <w:tc>
+          <w:tcPr>
+            <w:tcW w:w="1555" w:type="dxa"/>
+          </w:tcPr>
+          <w:p>
+            <w:r>
+              <w:rPr>
+                <w:rFonts w:hint="eastAsia"/>
+              </w:rPr>
+              <w:t>2</w:t>
+            </w:r>
+            <w:r>
+              <w:t>021</w:t>
+            </w:r>
+            <w:r>
+              <w:rPr>
+                <w:rFonts w:hint="eastAsia"/>
+              </w:rPr>
+              <w:t>/</w:t>
+            </w:r>
+            <w:r>
+              <w:t>06/17</w:t>
+            </w:r>
+          </w:p>
+        </w:tc>
+        <w:tc>
+          <w:tcPr>
+            <w:tcW w:w="8901" w:type="dxa"/>
+          </w:tcPr>
+          <w:p>
             <w:pPr>
+              <w:pStyle w:val="a6"/>
+              <w:numPr>
+                <w:ilvl w:val="0"/>
+                <w:numId w:val="2"/>
+              </w:numPr>
+              <w:ind w:leftChars="0"/>
+            </w:pPr>
+            <w:proofErr w:type="spellStart"/>
+            <w:r>
               <w:rPr>
                 <w:rFonts w:hint="eastAsia"/>
               </w:rPr>
+              <w:t>config</w:t>
+            </w:r>
+            <w:r>
+              <w:t>.json</w:t>
+            </w:r>
+            <w:proofErr w:type="spellEnd"/>
+            <w:r>
+              <w:t xml:space="preserve"> </w:t>
+            </w:r>
+            <w:r>
+              <w:rPr>
+                <w:rFonts w:hint="eastAsia"/>
+              </w:rPr>
+              <w:t>的說明修正</w:t>
+            </w:r>
+          </w:p>
+          <w:p>
+            <w:pPr>
+              <w:pStyle w:val="a6"/>
+              <w:numPr>
+                <w:ilvl w:val="0"/>
+                <w:numId w:val="2"/>
+              </w:numPr>
+              <w:ind w:leftChars="0"/>
+              <w:rPr>
+                <w:rFonts w:hint="eastAsia"/>
+              </w:rPr>
             </w:pPr>
             <w:r>
               <w:rPr>
                 <w:rFonts w:hint="eastAsia"/>
               </w:rPr>
-              <w:t>打包設定的說明異動</w:t>
+              <w:t>環境準備更新</w:t>
             </w:r>
           </w:p>
         </w:tc>
@@ -161,7 +237,7 @@
       <w:r>
         <w:fldChar w:fldCharType="separate"/>
       </w:r>
-      <w:hyperlink w:anchor="_Toc71216962" w:history="1">
+      <w:hyperlink w:anchor="_Toc74822451" w:history="1">
         <w:r>
           <w:rPr>
             <w:rStyle w:val="a4"/>
@@ -189,7 +265,7 @@
             <w:noProof/>
             <w:webHidden/>
           </w:rPr>
-          <w:instrText xml:space="preserve"> PAGEREF _Toc71216962 \h </w:instrText>
+          <w:instrText xml:space="preserve"> PAGEREF _Toc74822451 \h </w:instrText>
         </w:r>
         <w:r>
           <w:rPr>
@@ -236,13 +312,13 @@
           <w:szCs w:val="24"/>
         </w:rPr>
       </w:pPr>
-      <w:hyperlink w:anchor="_Toc71216963" w:history="1">
+      <w:hyperlink w:anchor="_Toc74822452" w:history="1">
         <w:r>
           <w:rPr>
             <w:rStyle w:val="a4"/>
             <w:noProof/>
           </w:rPr>
-          <w:t>RVM</w:t>
+          <w:t>Xcode</w:t>
         </w:r>
         <w:r>
           <w:rPr>
@@ -263,7 +339,7 @@
             <w:noProof/>
             <w:webHidden/>
           </w:rPr>
-          <w:instrText xml:space="preserve"> PAGEREF _Toc71216963 \h </w:instrText>
+          <w:instrText xml:space="preserve"> PAGEREF _Toc74822452 \h </w:instrText>
         </w:r>
         <w:r>
           <w:rPr>
@@ -310,13 +386,13 @@
           <w:szCs w:val="24"/>
         </w:rPr>
       </w:pPr>
-      <w:hyperlink w:anchor="_Toc71216964" w:history="1">
+      <w:hyperlink w:anchor="_Toc74822453" w:history="1">
         <w:r>
           <w:rPr>
             <w:rStyle w:val="a4"/>
             <w:noProof/>
           </w:rPr>
-          <w:t>Ruby 2.6.3</w:t>
+          <w:t>Command Line Tools</w:t>
         </w:r>
         <w:r>
           <w:rPr>
@@ -337,7 +413,7 @@
             <w:noProof/>
             <w:webHidden/>
           </w:rPr>
-          <w:instrText xml:space="preserve"> PAGEREF _Toc71216964 \h </w:instrText>
+          <w:instrText xml:space="preserve"> PAGEREF _Toc74822453 \h </w:instrText>
         </w:r>
         <w:r>
           <w:rPr>
@@ -384,13 +460,13 @@
           <w:szCs w:val="24"/>
         </w:rPr>
       </w:pPr>
-      <w:hyperlink w:anchor="_Toc71216965" w:history="1">
+      <w:hyperlink w:anchor="_Toc74822454" w:history="1">
         <w:r>
           <w:rPr>
             <w:rStyle w:val="a4"/>
             <w:noProof/>
           </w:rPr>
-          <w:t>Gemset</w:t>
+          <w:t>RVM</w:t>
         </w:r>
         <w:r>
           <w:rPr>
@@ -411,7 +487,7 @@
             <w:noProof/>
             <w:webHidden/>
           </w:rPr>
-          <w:instrText xml:space="preserve"> PAGEREF _Toc71216965 \h </w:instrText>
+          <w:instrText xml:space="preserve"> PAGEREF _Toc74822454 \h </w:instrText>
         </w:r>
         <w:r>
           <w:rPr>
@@ -458,12 +534,160 @@
           <w:szCs w:val="24"/>
         </w:rPr>
       </w:pPr>
-      <w:hyperlink w:anchor="_Toc71216966" w:history="1">
+      <w:hyperlink w:anchor="_Toc74822455" w:history="1">
         <w:r>
           <w:rPr>
             <w:rStyle w:val="a4"/>
             <w:noProof/>
           </w:rPr>
+          <w:t>Ruby 2.6.3</w:t>
+        </w:r>
+        <w:r>
+          <w:rPr>
+            <w:noProof/>
+            <w:webHidden/>
+          </w:rPr>
+          <w:tab/>
+        </w:r>
+        <w:r>
+          <w:rPr>
+            <w:noProof/>
+            <w:webHidden/>
+          </w:rPr>
+          <w:fldChar w:fldCharType="begin"/>
+        </w:r>
+        <w:r>
+          <w:rPr>
+            <w:noProof/>
+            <w:webHidden/>
+          </w:rPr>
+          <w:instrText xml:space="preserve"> PAGEREF _Toc74822455 \h </w:instrText>
+        </w:r>
+        <w:r>
+          <w:rPr>
+            <w:noProof/>
+            <w:webHidden/>
+          </w:rPr>
+        </w:r>
+        <w:r>
+          <w:rPr>
+            <w:noProof/>
+            <w:webHidden/>
+          </w:rPr>
+          <w:fldChar w:fldCharType="separate"/>
+        </w:r>
+        <w:r>
+          <w:rPr>
+            <w:noProof/>
+            <w:webHidden/>
+          </w:rPr>
+          <w:t>3</w:t>
+        </w:r>
+        <w:r>
+          <w:rPr>
+            <w:noProof/>
+            <w:webHidden/>
+          </w:rPr>
+          <w:fldChar w:fldCharType="end"/>
+        </w:r>
+      </w:hyperlink>
+    </w:p>
+    <w:p>
+      <w:pPr>
+        <w:pStyle w:val="21"/>
+        <w:tabs>
+          <w:tab w:val="right" w:leader="dot" w:pos="10456"/>
+        </w:tabs>
+        <w:rPr>
+          <w:rFonts w:eastAsiaTheme="minorEastAsia" w:cstheme="minorBidi"/>
+          <w:b w:val="0"/>
+          <w:bCs w:val="0"/>
+          <w:noProof/>
+          <w:kern w:val="2"/>
+          <w:sz w:val="24"/>
+          <w:szCs w:val="24"/>
+        </w:rPr>
+      </w:pPr>
+      <w:hyperlink w:anchor="_Toc74822456" w:history="1">
+        <w:r>
+          <w:rPr>
+            <w:rStyle w:val="a4"/>
+            <w:noProof/>
+          </w:rPr>
+          <w:t>Gemset</w:t>
+        </w:r>
+        <w:r>
+          <w:rPr>
+            <w:noProof/>
+            <w:webHidden/>
+          </w:rPr>
+          <w:tab/>
+        </w:r>
+        <w:r>
+          <w:rPr>
+            <w:noProof/>
+            <w:webHidden/>
+          </w:rPr>
+          <w:fldChar w:fldCharType="begin"/>
+        </w:r>
+        <w:r>
+          <w:rPr>
+            <w:noProof/>
+            <w:webHidden/>
+          </w:rPr>
+          <w:instrText xml:space="preserve"> PAGEREF _Toc74822456 \h </w:instrText>
+        </w:r>
+        <w:r>
+          <w:rPr>
+            <w:noProof/>
+            <w:webHidden/>
+          </w:rPr>
+        </w:r>
+        <w:r>
+          <w:rPr>
+            <w:noProof/>
+            <w:webHidden/>
+          </w:rPr>
+          <w:fldChar w:fldCharType="separate"/>
+        </w:r>
+        <w:r>
+          <w:rPr>
+            <w:noProof/>
+            <w:webHidden/>
+          </w:rPr>
+          <w:t>3</w:t>
+        </w:r>
+        <w:r>
+          <w:rPr>
+            <w:noProof/>
+            <w:webHidden/>
+          </w:rPr>
+          <w:fldChar w:fldCharType="end"/>
+        </w:r>
+      </w:hyperlink>
+    </w:p>
+    <w:p>
+      <w:pPr>
+        <w:pStyle w:val="21"/>
+        <w:tabs>
+          <w:tab w:val="right" w:leader="dot" w:pos="10456"/>
+        </w:tabs>
+        <w:rPr>
+          <w:rFonts w:eastAsiaTheme="minorEastAsia" w:cstheme="minorBidi"/>
+          <w:b w:val="0"/>
+          <w:bCs w:val="0"/>
+          <w:noProof/>
+          <w:kern w:val="2"/>
+          <w:sz w:val="24"/>
+          <w:szCs w:val="24"/>
+        </w:rPr>
+      </w:pPr>
+      <w:hyperlink w:anchor="_Toc74822457" w:history="1">
+        <w:r>
+          <w:rPr>
+            <w:rStyle w:val="a4"/>
+            <w:noProof/>
+          </w:rPr>
           <w:t>Bundler</w:t>
         </w:r>
         <w:r>
@@ -485,7 +709,7 @@
             <w:noProof/>
             <w:webHidden/>
           </w:rPr>
-          <w:instrText xml:space="preserve"> PAGEREF _Toc71216966 \h </w:instrText>
+          <w:instrText xml:space="preserve"> PAGEREF _Toc74822457 \h </w:instrText>
         </w:r>
         <w:r>
           <w:rPr>
@@ -505,7 +729,7 @@
             <w:noProof/>
             <w:webHidden/>
           </w:rPr>
-          <w:t>2</w:t>
+          <w:t>3</w:t>
         </w:r>
         <w:r>
           <w:rPr>
@@ -532,7 +756,7 @@
           <w:kern w:val="2"/>
         </w:rPr>
       </w:pPr>
-      <w:hyperlink w:anchor="_Toc71216967" w:history="1">
+      <w:hyperlink w:anchor="_Toc74822458" w:history="1">
         <w:r>
           <w:rPr>
             <w:rStyle w:val="a4"/>
@@ -560,7 +784,7 @@
             <w:noProof/>
             <w:webHidden/>
           </w:rPr>
-          <w:instrText xml:space="preserve"> PAGEREF _Toc71216967 \h </w:instrText>
+          <w:instrText xml:space="preserve"> PAGEREF _Toc74822458 \h </w:instrText>
         </w:r>
         <w:r>
           <w:rPr>
@@ -607,7 +831,7 @@
           <w:szCs w:val="24"/>
         </w:rPr>
       </w:pPr>
-      <w:hyperlink w:anchor="_Toc71216968" w:history="1">
+      <w:hyperlink w:anchor="_Toc74822459" w:history="1">
         <w:r>
           <w:rPr>
             <w:rStyle w:val="a4"/>
@@ -635,7 +859,7 @@
             <w:noProof/>
             <w:webHidden/>
           </w:rPr>
-          <w:instrText xml:space="preserve"> PAGEREF _Toc71216968 \h </w:instrText>
+          <w:instrText xml:space="preserve"> PAGEREF _Toc74822459 \h </w:instrText>
         </w:r>
         <w:r>
           <w:rPr>
@@ -682,7 +906,7 @@
           <w:szCs w:val="24"/>
         </w:rPr>
       </w:pPr>
-      <w:hyperlink w:anchor="_Toc71216969" w:history="1">
+      <w:hyperlink w:anchor="_Toc74822460" w:history="1">
         <w:r>
           <w:rPr>
             <w:rStyle w:val="a4"/>
@@ -709,7 +933,7 @@
             <w:noProof/>
             <w:webHidden/>
           </w:rPr>
-          <w:instrText xml:space="preserve"> PAGEREF _Toc71216969 \h </w:instrText>
+          <w:instrText xml:space="preserve"> PAGEREF _Toc74822460 \h </w:instrText>
         </w:r>
         <w:r>
           <w:rPr>
@@ -756,7 +980,7 @@
           <w:kern w:val="2"/>
         </w:rPr>
       </w:pPr>
-      <w:hyperlink w:anchor="_Toc71216970" w:history="1">
+      <w:hyperlink w:anchor="_Toc74822461" w:history="1">
         <w:r>
           <w:rPr>
             <w:rStyle w:val="a4"/>
@@ -784,7 +1008,7 @@
             <w:noProof/>
             <w:webHidden/>
           </w:rPr>
-          <w:instrText xml:space="preserve"> PAGEREF _Toc71216970 \h </w:instrText>
+          <w:instrText xml:space="preserve"> PAGEREF _Toc74822461 \h </w:instrText>
         </w:r>
         <w:r>
           <w:rPr>
@@ -831,7 +1055,7 @@
           <w:kern w:val="2"/>
         </w:rPr>
       </w:pPr>
-      <w:hyperlink w:anchor="_Toc71216971" w:history="1">
+      <w:hyperlink w:anchor="_Toc74822462" w:history="1">
         <w:r>
           <w:rPr>
             <w:rStyle w:val="a4"/>
@@ -859,7 +1083,7 @@
             <w:noProof/>
             <w:webHidden/>
           </w:rPr>
-          <w:instrText xml:space="preserve"> PAGEREF _Toc71216971 \h </w:instrText>
+          <w:instrText xml:space="preserve"> PAGEREF _Toc74822462 \h </w:instrText>
         </w:r>
         <w:r>
           <w:rPr>
@@ -906,7 +1130,7 @@
           <w:szCs w:val="24"/>
         </w:rPr>
       </w:pPr>
-      <w:hyperlink w:anchor="_Toc71216972" w:history="1">
+      <w:hyperlink w:anchor="_Toc74822463" w:history="1">
         <w:r>
           <w:rPr>
             <w:rStyle w:val="a4"/>
@@ -934,7 +1158,7 @@
             <w:noProof/>
             <w:webHidden/>
           </w:rPr>
-          <w:instrText xml:space="preserve"> PAGEREF _Toc71216972 \h </w:instrText>
+          <w:instrText xml:space="preserve"> PAGEREF _Toc74822463 \h </w:instrText>
         </w:r>
         <w:r>
           <w:rPr>
@@ -981,7 +1205,7 @@
           <w:szCs w:val="24"/>
         </w:rPr>
       </w:pPr>
-      <w:hyperlink w:anchor="_Toc71216973" w:history="1">
+      <w:hyperlink w:anchor="_Toc74822464" w:history="1">
         <w:r>
           <w:rPr>
             <w:rStyle w:val="a4"/>
@@ -1009,7 +1233,7 @@
             <w:noProof/>
             <w:webHidden/>
           </w:rPr>
-          <w:instrText xml:space="preserve"> PAGEREF _Toc71216973 \h </w:instrText>
+          <w:instrText xml:space="preserve"> PAGEREF _Toc74822464 \h </w:instrText>
         </w:r>
         <w:r>
           <w:rPr>
@@ -1029,7 +1253,7 @@
             <w:noProof/>
             <w:webHidden/>
           </w:rPr>
-          <w:t>5</w:t>
+          <w:t>6</w:t>
         </w:r>
         <w:r>
           <w:rPr>
@@ -1056,7 +1280,7 @@
           <w:szCs w:val="24"/>
         </w:rPr>
       </w:pPr>
-      <w:hyperlink w:anchor="_Toc71216974" w:history="1">
+      <w:hyperlink w:anchor="_Toc74822465" w:history="1">
         <w:r>
           <w:rPr>
             <w:rStyle w:val="a4"/>
@@ -1084,7 +1308,7 @@
             <w:noProof/>
             <w:webHidden/>
           </w:rPr>
-          <w:instrText xml:space="preserve"> PAGEREF _Toc71216974 \h </w:instrText>
+          <w:instrText xml:space="preserve"> PAGEREF _Toc74822465 \h </w:instrText>
         </w:r>
         <w:r>
           <w:rPr>
@@ -1104,7 +1328,7 @@
             <w:noProof/>
             <w:webHidden/>
           </w:rPr>
-          <w:t>5</w:t>
+          <w:t>6</w:t>
         </w:r>
         <w:r>
           <w:rPr>
@@ -1131,7 +1355,7 @@
           <w:kern w:val="2"/>
         </w:rPr>
       </w:pPr>
-      <w:hyperlink w:anchor="_Toc71216975" w:history="1">
+      <w:hyperlink w:anchor="_Toc74822466" w:history="1">
         <w:r>
           <w:rPr>
             <w:rStyle w:val="a4"/>
@@ -1159,7 +1383,7 @@
             <w:noProof/>
             <w:webHidden/>
           </w:rPr>
-          <w:instrText xml:space="preserve"> PAGEREF _Toc71216975 \h </w:instrText>
+          <w:instrText xml:space="preserve"> PAGEREF _Toc74822466 \h </w:instrText>
         </w:r>
         <w:r>
           <w:rPr>
@@ -1207,7 +1431,7 @@
       <w:pPr>
         <w:pStyle w:val="1"/>
       </w:pPr>
-      <w:bookmarkStart w:id="0" w:name="_Toc71216962"/>
+      <w:bookmarkStart w:id="0" w:name="_Toc74822451"/>
       <w:r>
         <w:rPr>
           <w:rFonts w:hint="eastAsia"/>
@@ -1231,7 +1455,8 @@
       </w:pPr>
       <w:bookmarkStart w:id="1" w:name="OLE_LINK24"/>
       <w:bookmarkStart w:id="2" w:name="OLE_LINK25"/>
-      <w:bookmarkStart w:id="3" w:name="_Toc71216963"/>
+      <w:bookmarkStart w:id="3" w:name="_Toc74822452"/>
+      <w:proofErr w:type="spellStart"/>
       <w:r>
         <w:rPr>
           <w:rFonts w:hint="eastAsia"/>
@@ -1240,7 +1465,7 @@
           <w:sz w:val="36"/>
           <w:szCs w:val="36"/>
         </w:rPr>
-        <w:t>R</w:t>
+        <w:t>X</w:t>
       </w:r>
       <w:r>
         <w:rPr>
@@ -1249,36 +1474,28 @@
           <w:sz w:val="36"/>
           <w:szCs w:val="36"/>
         </w:rPr>
-        <w:t>VM</w:t>
+        <w:t>code</w:t>
       </w:r>
       <w:bookmarkEnd w:id="3"/>
-    </w:p>
-    <w:p>
-      <w:bookmarkStart w:id="4" w:name="OLE_LINK14"/>
-      <w:bookmarkStart w:id="5" w:name="OLE_LINK19"/>
-      <w:bookmarkStart w:id="6" w:name="OLE_LINK20"/>
-      <w:bookmarkStart w:id="7" w:name="OLE_LINK21"/>
+      <w:proofErr w:type="spellEnd"/>
+    </w:p>
+    <w:p>
+      <w:pPr>
+        <w:rPr>
+          <w:rFonts w:hint="eastAsia"/>
+        </w:rPr>
+      </w:pPr>
       <w:r>
         <w:rPr>
           <w:rFonts w:hint="eastAsia"/>
         </w:rPr>
         <w:t>用途：</w:t>
       </w:r>
-      <w:r>
-        <w:rPr>
-          <w:rFonts w:hint="eastAsia"/>
-        </w:rPr>
-        <w:t xml:space="preserve">管理 </w:t>
-      </w:r>
-      <w:r>
-        <w:t xml:space="preserve">Ruby </w:t>
-      </w:r>
-      <w:r>
-        <w:rPr>
-          <w:rFonts w:hint="eastAsia"/>
-        </w:rPr>
-        <w:t>版本，讓專案內使用的 Ruby</w:t>
-      </w:r>
+      <w:proofErr w:type="spellStart"/>
+      <w:r>
+        <w:t>fastlane</w:t>
+      </w:r>
+      <w:proofErr w:type="spellEnd"/>
       <w:r>
         <w:t xml:space="preserve"> </w:t>
       </w:r>
@@ -1286,11 +1503,150 @@
         <w:rPr>
           <w:rFonts w:hint="eastAsia"/>
         </w:rPr>
-        <w:t>可以不受外部影響</w:t>
-      </w:r>
-    </w:p>
-    <w:bookmarkEnd w:id="4"/>
-    <w:bookmarkEnd w:id="5"/>
+        <w:t>的環境準備可以看成是在安裝 Ruby</w:t>
+      </w:r>
+      <w:r>
+        <w:t xml:space="preserve"> </w:t>
+      </w:r>
+      <w:r>
+        <w:rPr>
+          <w:rFonts w:hint="eastAsia"/>
+        </w:rPr>
+        <w:t>o</w:t>
+      </w:r>
+      <w:r>
+        <w:t>n Rails</w:t>
+      </w:r>
+      <w:r>
+        <w:rPr>
+          <w:rFonts w:hint="eastAsia"/>
+        </w:rPr>
+        <w:t>,</w:t>
+      </w:r>
+      <w:r>
+        <w:t xml:space="preserve"> </w:t>
+      </w:r>
+      <w:r>
+        <w:rPr>
+          <w:rFonts w:hint="eastAsia"/>
+        </w:rPr>
+        <w:t>這個是必不可少的前置準備</w:t>
+      </w:r>
+    </w:p>
+    <w:p>
+      <w:r>
+        <w:rPr>
+          <w:rFonts w:hint="eastAsia"/>
+        </w:rPr>
+        <w:t>動作：從 App</w:t>
+      </w:r>
+      <w:r>
+        <w:t xml:space="preserve"> Store </w:t>
+      </w:r>
+      <w:r>
+        <w:rPr>
+          <w:rFonts w:hint="eastAsia"/>
+        </w:rPr>
+        <w:t xml:space="preserve">搜尋 </w:t>
+      </w:r>
+      <w:proofErr w:type="spellStart"/>
+      <w:r>
+        <w:rPr>
+          <w:rFonts w:hint="eastAsia"/>
+        </w:rPr>
+        <w:t>Xcode</w:t>
+      </w:r>
+      <w:proofErr w:type="spellEnd"/>
+      <w:r>
+        <w:t xml:space="preserve"> </w:t>
+      </w:r>
+      <w:r>
+        <w:rPr>
+          <w:rFonts w:hint="eastAsia"/>
+        </w:rPr>
+        <w:t>之後安裝</w:t>
+      </w:r>
+    </w:p>
+    <w:p>
+      <w:pPr>
+        <w:rPr>
+          <w:rFonts w:hint="eastAsia"/>
+        </w:rPr>
+      </w:pPr>
+    </w:p>
+    <w:p>
+      <w:pPr>
+        <w:pStyle w:val="2"/>
+        <w:rPr>
+          <w:b w:val="0"/>
+          <w:bCs w:val="0"/>
+          <w:sz w:val="36"/>
+          <w:szCs w:val="36"/>
+        </w:rPr>
+      </w:pPr>
+      <w:bookmarkStart w:id="4" w:name="_Toc74822453"/>
+      <w:r>
+        <w:rPr>
+          <w:b w:val="0"/>
+          <w:bCs w:val="0"/>
+          <w:sz w:val="36"/>
+          <w:szCs w:val="36"/>
+        </w:rPr>
+        <w:t>Command Line Tools</w:t>
+      </w:r>
+      <w:bookmarkEnd w:id="4"/>
+    </w:p>
+    <w:p>
+      <w:pPr>
+        <w:rPr>
+          <w:rFonts w:hint="eastAsia"/>
+        </w:rPr>
+      </w:pPr>
+      <w:r>
+        <w:rPr>
+          <w:rFonts w:hint="eastAsia"/>
+        </w:rPr>
+        <w:t>用途</w:t>
+      </w:r>
+      <w:r>
+        <w:rPr>
+          <w:rFonts w:hint="eastAsia"/>
+        </w:rPr>
+        <w:t xml:space="preserve">： </w:t>
+      </w:r>
+      <w:r>
+        <w:rPr>
+          <w:rFonts w:hint="eastAsia"/>
+        </w:rPr>
+        <w:t xml:space="preserve">某些版本的 </w:t>
+      </w:r>
+      <w:proofErr w:type="spellStart"/>
+      <w:r>
+        <w:t>Xcode</w:t>
+      </w:r>
+      <w:proofErr w:type="spellEnd"/>
+      <w:r>
+        <w:t xml:space="preserve"> </w:t>
+      </w:r>
+      <w:r>
+        <w:rPr>
+          <w:rFonts w:hint="eastAsia"/>
+        </w:rPr>
+        <w:t>不會自動安裝這個工具，又或</w:t>
+      </w:r>
+      <w:r>
+        <w:rPr>
+          <w:rFonts w:hint="eastAsia"/>
+        </w:rPr>
+        <w:t>者</w:t>
+      </w:r>
+      <w:r>
+        <w:rPr>
+          <w:rFonts w:hint="eastAsia"/>
+        </w:rPr>
+        <w:t>版本太舊可能會衍生其他問題</w:t>
+      </w:r>
+    </w:p>
     <w:p>
       <w:r>
         <w:rPr>
@@ -1314,18 +1670,11 @@
             <w:tcW w:w="10456" w:type="dxa"/>
           </w:tcPr>
           <w:p>
-            <w:bookmarkStart w:id="8" w:name="OLE_LINK3"/>
-            <w:bookmarkStart w:id="9" w:name="OLE_LINK4"/>
-            <w:bookmarkEnd w:id="6"/>
-            <w:bookmarkEnd w:id="7"/>
             <w:r>
               <w:rPr>
                 <w:rFonts w:hint="eastAsia"/>
               </w:rPr>
               <w:t>$</w:t>
-            </w:r>
-            <w:r>
-              <w:t xml:space="preserve"> </w:t>
             </w:r>
             <w:r>
               <w:rPr>
@@ -1335,7 +1684,7 @@
                 <w:szCs w:val="23"/>
                 <w:shd w:val="clear" w:color="auto" w:fill="F5F9FA"/>
               </w:rPr>
-              <w:t>curl -</w:t>
+              <w:t xml:space="preserve"> </w:t>
             </w:r>
             <w:proofErr w:type="spellStart"/>
             <w:r>
@@ -1346,7 +1695,7 @@
                 <w:szCs w:val="23"/>
                 <w:shd w:val="clear" w:color="auto" w:fill="F5F9FA"/>
               </w:rPr>
-              <w:t>sSL</w:t>
+              <w:t>xcode</w:t>
             </w:r>
             <w:proofErr w:type="spellEnd"/>
             <w:r>
@@ -1357,22 +1706,8 @@
                 <w:szCs w:val="23"/>
                 <w:shd w:val="clear" w:color="auto" w:fill="F5F9FA"/>
               </w:rPr>
-              <w:t> </w:t>
-            </w:r>
-            <w:hyperlink r:id="rId6" w:tgtFrame="_blank" w:history="1">
-              <w:r>
-                <w:rPr>
-                  <w:rStyle w:val="a4"/>
-                  <w:rFonts w:ascii="Arial" w:hAnsi="Arial" w:cs="Arial"/>
-                  <w:color w:val="189AF4"/>
-                  <w:sz w:val="23"/>
-                  <w:szCs w:val="23"/>
-                  <w:u w:val="none"/>
-                  <w:shd w:val="clear" w:color="auto" w:fill="F5F9FA"/>
-                </w:rPr>
-                <w:t>https://get.rvm.io</w:t>
-              </w:r>
-            </w:hyperlink>
+              <w:t xml:space="preserve">-select </w:t>
+            </w:r>
             <w:r>
               <w:rPr>
                 <w:rFonts w:ascii="Arial" w:hAnsi="Arial" w:cs="Arial"/>
@@ -1381,68 +1716,29 @@
                 <w:szCs w:val="23"/>
                 <w:shd w:val="clear" w:color="auto" w:fill="F5F9FA"/>
               </w:rPr>
-              <w:t> | bash -s stable</w:t>
+              <w:t>–</w:t>
+            </w:r>
+            <w:r>
+              <w:rPr>
+                <w:rFonts w:ascii="Arial" w:hAnsi="Arial" w:cs="Arial"/>
+                <w:color w:val="28323C"/>
+                <w:sz w:val="23"/>
+                <w:szCs w:val="23"/>
+                <w:shd w:val="clear" w:color="auto" w:fill="F5F9FA"/>
+              </w:rPr>
+              <w:t>install</w:t>
             </w:r>
           </w:p>
         </w:tc>
       </w:tr>
-      <w:bookmarkEnd w:id="1"/>
-      <w:bookmarkEnd w:id="2"/>
-      <w:bookmarkEnd w:id="8"/>
-      <w:bookmarkEnd w:id="9"/>
     </w:tbl>
     <w:p/>
     <w:p>
-      <w:pPr>
-        <w:pStyle w:val="2"/>
-        <w:rPr>
-          <w:b w:val="0"/>
-          <w:bCs w:val="0"/>
-          <w:sz w:val="36"/>
-          <w:szCs w:val="36"/>
-        </w:rPr>
-      </w:pPr>
-      <w:bookmarkStart w:id="10" w:name="_Toc71216964"/>
-      <w:r>
-        <w:rPr>
-          <w:rFonts w:hint="eastAsia"/>
-          <w:b w:val="0"/>
-          <w:bCs w:val="0"/>
-          <w:sz w:val="36"/>
-          <w:szCs w:val="36"/>
-        </w:rPr>
-        <w:t>R</w:t>
-      </w:r>
-      <w:r>
-        <w:rPr>
-          <w:b w:val="0"/>
-          <w:bCs w:val="0"/>
-          <w:sz w:val="36"/>
-          <w:szCs w:val="36"/>
-        </w:rPr>
-        <w:t>uby 2.6.3</w:t>
-      </w:r>
-      <w:bookmarkEnd w:id="10"/>
-    </w:p>
-    <w:p>
-      <w:bookmarkStart w:id="11" w:name="OLE_LINK28"/>
-      <w:bookmarkStart w:id="12" w:name="OLE_LINK29"/>
-      <w:r>
-        <w:rPr>
-          <w:rFonts w:hint="eastAsia"/>
-        </w:rPr>
-        <w:t xml:space="preserve">用途：成套搭配，目前使用 </w:t>
-      </w:r>
-      <w:r>
-        <w:t>2.6.3</w:t>
-      </w:r>
-    </w:p>
-    <w:p>
-      <w:r>
-        <w:rPr>
-          <w:rFonts w:hint="eastAsia"/>
-        </w:rPr>
-        <w:t>動作：</w:t>
+      <w:r>
+        <w:rPr>
+          <w:rFonts w:hint="eastAsia"/>
+        </w:rPr>
+        <w:t>安裝完成後</w:t>
       </w:r>
     </w:p>
     <w:tbl>
@@ -1467,10 +1763,6 @@
               <w:t>$</w:t>
             </w:r>
             <w:r>
-              <w:t xml:space="preserve"> </w:t>
-            </w:r>
-            <w:proofErr w:type="spellStart"/>
-            <w:r>
               <w:rPr>
                 <w:rFonts w:ascii="Arial" w:hAnsi="Arial" w:cs="Arial"/>
                 <w:color w:val="28323C"/>
@@ -1478,9 +1770,9 @@
                 <w:szCs w:val="23"/>
                 <w:shd w:val="clear" w:color="auto" w:fill="F5F9FA"/>
               </w:rPr>
-              <w:t>rvm</w:t>
-            </w:r>
-            <w:proofErr w:type="spellEnd"/>
+              <w:t xml:space="preserve"> </w:t>
+            </w:r>
+            <w:proofErr w:type="spellStart"/>
             <w:r>
               <w:rPr>
                 <w:rFonts w:ascii="Arial" w:hAnsi="Arial" w:cs="Arial"/>
@@ -1489,16 +1781,109 @@
                 <w:szCs w:val="23"/>
                 <w:shd w:val="clear" w:color="auto" w:fill="F5F9FA"/>
               </w:rPr>
-              <w:t xml:space="preserve"> install 2.6.3</w:t>
+              <w:t>xcode</w:t>
+            </w:r>
+            <w:proofErr w:type="spellEnd"/>
+            <w:r>
+              <w:rPr>
+                <w:rFonts w:ascii="Arial" w:hAnsi="Arial" w:cs="Arial"/>
+                <w:color w:val="28323C"/>
+                <w:sz w:val="23"/>
+                <w:szCs w:val="23"/>
+                <w:shd w:val="clear" w:color="auto" w:fill="F5F9FA"/>
+              </w:rPr>
+              <w:t xml:space="preserve">-select </w:t>
+            </w:r>
+            <w:r>
+              <w:rPr>
+                <w:rFonts w:ascii="Arial" w:hAnsi="Arial" w:cs="Arial"/>
+                <w:color w:val="28323C"/>
+                <w:sz w:val="23"/>
+                <w:szCs w:val="23"/>
+                <w:shd w:val="clear" w:color="auto" w:fill="F5F9FA"/>
+              </w:rPr>
+              <w:t>–</w:t>
+            </w:r>
+            <w:r>
+              <w:rPr>
+                <w:rFonts w:ascii="Arial" w:hAnsi="Arial" w:cs="Arial"/>
+                <w:color w:val="28323C"/>
+                <w:sz w:val="23"/>
+                <w:szCs w:val="23"/>
+                <w:shd w:val="clear" w:color="auto" w:fill="F5F9FA"/>
+              </w:rPr>
+              <w:t>p</w:t>
             </w:r>
           </w:p>
         </w:tc>
       </w:tr>
-      <w:bookmarkEnd w:id="11"/>
-      <w:bookmarkEnd w:id="12"/>
     </w:tbl>
-    <w:p/>
-    <w:p/>
+    <w:p>
+      <w:r>
+        <w:rPr>
+          <w:rFonts w:hint="eastAsia"/>
+        </w:rPr>
+        <w:t>如果出現</w:t>
+      </w:r>
+    </w:p>
+    <w:p>
+      <w:pPr>
+        <w:rPr>
+          <w:color w:val="FFFFFF" w:themeColor="background1"/>
+          <w:highlight w:val="black"/>
+        </w:rPr>
+      </w:pPr>
+      <w:r>
+        <w:rPr>
+          <w:rFonts w:ascii="Menlo" w:hAnsi="Menlo" w:cs="Menlo"/>
+          <w:color w:val="FFFFFF" w:themeColor="background1"/>
+          <w:spacing w:val="8"/>
+          <w:sz w:val="23"/>
+          <w:szCs w:val="23"/>
+          <w:highlight w:val="black"/>
+        </w:rPr>
+        <w:t>/Applications/</w:t>
+      </w:r>
+      <w:proofErr w:type="spellStart"/>
+      <w:r>
+        <w:rPr>
+          <w:rFonts w:ascii="Menlo" w:hAnsi="Menlo" w:cs="Menlo"/>
+          <w:color w:val="FFFFFF" w:themeColor="background1"/>
+          <w:spacing w:val="8"/>
+          <w:sz w:val="23"/>
+          <w:szCs w:val="23"/>
+          <w:highlight w:val="black"/>
+        </w:rPr>
+        <w:t>Xcode.app</w:t>
+      </w:r>
+      <w:proofErr w:type="spellEnd"/>
+      <w:r>
+        <w:rPr>
+          <w:rFonts w:ascii="Menlo" w:hAnsi="Menlo" w:cs="Menlo"/>
+          <w:color w:val="FFFFFF" w:themeColor="background1"/>
+          <w:spacing w:val="8"/>
+          <w:sz w:val="23"/>
+          <w:szCs w:val="23"/>
+          <w:highlight w:val="black"/>
+        </w:rPr>
+        <w:t>/Contents/Developer</w:t>
+      </w:r>
+    </w:p>
+    <w:p>
+      <w:r>
+        <w:rPr>
+          <w:rFonts w:hint="eastAsia"/>
+        </w:rPr>
+        <w:t>就是完成了</w:t>
+      </w:r>
+    </w:p>
+    <w:p>
+      <w:pPr>
+        <w:rPr>
+          <w:rFonts w:hint="eastAsia"/>
+        </w:rPr>
+      </w:pPr>
+    </w:p>
     <w:p>
       <w:pPr>
         <w:pStyle w:val="2"/>
@@ -1509,8 +1894,7 @@
           <w:szCs w:val="36"/>
         </w:rPr>
       </w:pPr>
-      <w:bookmarkStart w:id="13" w:name="_Toc71216965"/>
-      <w:proofErr w:type="spellStart"/>
+      <w:bookmarkStart w:id="5" w:name="_Toc74822454"/>
       <w:r>
         <w:rPr>
           <w:rFonts w:hint="eastAsia"/>
@@ -1519,7 +1903,7 @@
           <w:sz w:val="36"/>
           <w:szCs w:val="36"/>
         </w:rPr>
-        <w:t>G</w:t>
+        <w:t>R</w:t>
       </w:r>
       <w:r>
         <w:rPr>
@@ -1528,295 +1912,42 @@
           <w:sz w:val="36"/>
           <w:szCs w:val="36"/>
         </w:rPr>
-        <w:t>emset</w:t>
-      </w:r>
-      <w:bookmarkStart w:id="14" w:name="OLE_LINK32"/>
-      <w:bookmarkStart w:id="15" w:name="OLE_LINK33"/>
-      <w:bookmarkEnd w:id="13"/>
-      <w:proofErr w:type="spellEnd"/>
-    </w:p>
-    <w:p>
-      <w:r>
-        <w:rPr>
-          <w:rFonts w:hint="eastAsia"/>
-        </w:rPr>
-        <w:t xml:space="preserve">用途：創立一個乾淨的 </w:t>
-      </w:r>
-      <w:r>
-        <w:t>gem</w:t>
-      </w:r>
-      <w:r>
-        <w:rPr>
-          <w:rFonts w:hint="eastAsia"/>
-        </w:rPr>
-        <w:t>，後續</w:t>
-      </w:r>
-      <w:r>
-        <w:rPr>
-          <w:rFonts w:hint="eastAsia"/>
-        </w:rPr>
+        <w:t>VM</w:t>
+      </w:r>
+      <w:bookmarkEnd w:id="5"/>
+    </w:p>
+    <w:p>
+      <w:bookmarkStart w:id="6" w:name="OLE_LINK14"/>
+      <w:bookmarkStart w:id="7" w:name="OLE_LINK19"/>
+      <w:bookmarkStart w:id="8" w:name="OLE_LINK20"/>
+      <w:bookmarkStart w:id="9" w:name="OLE_LINK21"/>
+      <w:r>
+        <w:rPr>
+          <w:rFonts w:hint="eastAsia"/>
+        </w:rPr>
+        <w:t xml:space="preserve">用途：管理 </w:t>
+      </w:r>
+      <w:r>
+        <w:t xml:space="preserve">Ruby </w:t>
+      </w:r>
+      <w:r>
+        <w:rPr>
+          <w:rFonts w:hint="eastAsia"/>
+        </w:rPr>
+        <w:t>版本，讓專案內使用的 Ruby</w:t>
+      </w:r>
+      <w:r>
         <w:t xml:space="preserve"> </w:t>
       </w:r>
       <w:r>
         <w:rPr>
           <w:rFonts w:hint="eastAsia"/>
         </w:rPr>
-        <w:t>bundle</w:t>
-      </w:r>
-      <w:r>
-        <w:t xml:space="preserve">r </w:t>
-      </w:r>
-      <w:r>
-        <w:rPr>
-          <w:rFonts w:hint="eastAsia"/>
-        </w:rPr>
-        <w:t>在裝套件時比較不會有問題</w:t>
-      </w:r>
-    </w:p>
-    <w:p>
-      <w:r>
-        <w:rPr>
-          <w:rFonts w:hint="eastAsia"/>
-        </w:rPr>
-        <w:t>動作：</w:t>
-      </w:r>
-    </w:p>
-    <w:p>
-      <w:r>
-        <w:rPr>
-          <w:rFonts w:hint="eastAsia"/>
-        </w:rPr>
-        <w:t>這裡不需要特別動作，尤其</w:t>
-      </w:r>
-      <w:r>
-        <w:rPr>
-          <w:rFonts w:hint="eastAsia"/>
-        </w:rPr>
-        <w:t xml:space="preserve">對於 </w:t>
-      </w:r>
-      <w:proofErr w:type="spellStart"/>
-      <w:r>
-        <w:t>gemset</w:t>
-      </w:r>
-      <w:proofErr w:type="spellEnd"/>
-      <w:r>
-        <w:t xml:space="preserve"> </w:t>
-      </w:r>
-      <w:r>
-        <w:rPr>
-          <w:rFonts w:hint="eastAsia"/>
-        </w:rPr>
-        <w:t>怎麼取名字沒有特別要求</w:t>
-      </w:r>
-      <w:r>
-        <w:rPr>
-          <w:rFonts w:hint="eastAsia"/>
-        </w:rPr>
-        <w:t>時</w:t>
-      </w:r>
-      <w:r>
-        <w:rPr>
-          <w:rFonts w:hint="eastAsia"/>
-        </w:rPr>
-        <w:t>，</w:t>
-      </w:r>
-    </w:p>
-    <w:p>
-      <w:r>
-        <w:rPr>
-          <w:rFonts w:hint="eastAsia"/>
-        </w:rPr>
-        <w:t>只要</w:t>
-      </w:r>
-      <w:r>
-        <w:rPr>
-          <w:rFonts w:hint="eastAsia"/>
-        </w:rPr>
-        <w:t xml:space="preserve">在 </w:t>
-      </w:r>
-      <w:r>
-        <w:t xml:space="preserve">terminal </w:t>
-      </w:r>
-      <w:r>
-        <w:rPr>
-          <w:rFonts w:hint="eastAsia"/>
-        </w:rPr>
-        <w:t xml:space="preserve">下切換到專案資料夾時就會自動切換成 </w:t>
-      </w:r>
-      <w:r>
-        <w:t>2.6.3@android</w:t>
-      </w:r>
-      <w:r>
-        <w:rPr>
-          <w:rFonts w:hint="eastAsia"/>
-        </w:rPr>
-        <w:t>。</w:t>
-      </w:r>
-    </w:p>
-    <w:p>
-      <w:r>
-        <w:rPr>
-          <w:rFonts w:hint="eastAsia"/>
-        </w:rPr>
-        <w:t>2</w:t>
-      </w:r>
-      <w:r>
-        <w:t xml:space="preserve">.6.3 </w:t>
-      </w:r>
-      <w:r>
-        <w:rPr>
-          <w:rFonts w:hint="eastAsia"/>
-        </w:rPr>
-        <w:t>是先前下載好的版本，</w:t>
-      </w:r>
-      <w:r>
-        <w:t xml:space="preserve">android </w:t>
-      </w:r>
-      <w:r>
-        <w:rPr>
-          <w:rFonts w:hint="eastAsia"/>
-        </w:rPr>
-        <w:t xml:space="preserve">是我們在這個路徑預設使用的 </w:t>
-      </w:r>
-      <w:proofErr w:type="spellStart"/>
-      <w:r>
-        <w:t>gemset</w:t>
-      </w:r>
-      <w:proofErr w:type="spellEnd"/>
-      <w:r>
-        <w:t xml:space="preserve"> </w:t>
-      </w:r>
-      <w:r>
-        <w:rPr>
-          <w:rFonts w:hint="eastAsia"/>
-        </w:rPr>
-        <w:t>對象。</w:t>
-      </w:r>
-    </w:p>
-    <w:p>
-      <w:r>
-        <w:rPr>
-          <w:rFonts w:hint="eastAsia"/>
-        </w:rPr>
-        <w:t xml:space="preserve">若之後想改 </w:t>
-      </w:r>
-      <w:r>
-        <w:t xml:space="preserve">ruby </w:t>
-      </w:r>
-      <w:r>
-        <w:rPr>
-          <w:rFonts w:hint="eastAsia"/>
-        </w:rPr>
-        <w:t xml:space="preserve">版本，可修改 </w:t>
-      </w:r>
-      <w:r>
-        <w:t>{project root}</w:t>
-      </w:r>
-      <w:r>
-        <w:t>/</w:t>
-      </w:r>
-      <w:r>
-        <w:t>.ruby-version</w:t>
-      </w:r>
-    </w:p>
-    <w:p>
-      <w:r>
-        <w:rPr>
-          <w:rFonts w:hint="eastAsia"/>
-        </w:rPr>
-        <w:t xml:space="preserve">若想改 </w:t>
-      </w:r>
-      <w:proofErr w:type="spellStart"/>
-      <w:r>
-        <w:t>gemset</w:t>
-      </w:r>
-      <w:proofErr w:type="spellEnd"/>
-      <w:r>
-        <w:t xml:space="preserve"> </w:t>
-      </w:r>
-      <w:r>
-        <w:rPr>
-          <w:rFonts w:hint="eastAsia"/>
-        </w:rPr>
-        <w:t xml:space="preserve">的使用對象，可修改  </w:t>
-      </w:r>
-      <w:r>
-        <w:t>{project root}</w:t>
-      </w:r>
-      <w:r>
-        <w:t>/</w:t>
-      </w:r>
-      <w:r>
-        <w:t>.ruby-</w:t>
-      </w:r>
-      <w:proofErr w:type="spellStart"/>
-      <w:r>
-        <w:t>gemset</w:t>
-      </w:r>
-      <w:proofErr w:type="spellEnd"/>
-    </w:p>
-    <w:p>
-      <w:pPr>
-        <w:pStyle w:val="2"/>
-        <w:rPr>
-          <w:b w:val="0"/>
-          <w:bCs w:val="0"/>
-          <w:sz w:val="36"/>
-          <w:szCs w:val="36"/>
-        </w:rPr>
-      </w:pPr>
-      <w:bookmarkStart w:id="16" w:name="_Toc71216966"/>
-      <w:bookmarkEnd w:id="14"/>
-      <w:bookmarkEnd w:id="15"/>
-      <w:r>
-        <w:rPr>
-          <w:rFonts w:hint="eastAsia"/>
-          <w:b w:val="0"/>
-          <w:bCs w:val="0"/>
-          <w:sz w:val="36"/>
-          <w:szCs w:val="36"/>
-        </w:rPr>
-        <w:t>B</w:t>
-      </w:r>
-      <w:r>
-        <w:rPr>
-          <w:b w:val="0"/>
-          <w:bCs w:val="0"/>
-          <w:sz w:val="36"/>
-          <w:szCs w:val="36"/>
-        </w:rPr>
-        <w:t>undler</w:t>
-      </w:r>
-      <w:bookmarkEnd w:id="16"/>
-    </w:p>
-    <w:p>
-      <w:r>
-        <w:rPr>
-          <w:rFonts w:hint="eastAsia"/>
-        </w:rPr>
-        <w:t xml:space="preserve">用途：搭配已預先導入到專案內的 </w:t>
-      </w:r>
-      <w:proofErr w:type="spellStart"/>
-      <w:r>
-        <w:rPr>
-          <w:rFonts w:hint="eastAsia"/>
-        </w:rPr>
-        <w:t>Ge</w:t>
-      </w:r>
-      <w:r>
-        <w:t>mfile</w:t>
-      </w:r>
-      <w:proofErr w:type="spellEnd"/>
-      <w:r>
-        <w:t xml:space="preserve"> </w:t>
-      </w:r>
-      <w:r>
-        <w:rPr>
-          <w:rFonts w:hint="eastAsia"/>
-        </w:rPr>
-        <w:t>，安裝獨立的套件組給專案用</w:t>
-      </w:r>
-    </w:p>
+        <w:t>可以不受外部影響</w:t>
+      </w:r>
+    </w:p>
+    <w:bookmarkEnd w:id="6"/>
+    <w:bookmarkEnd w:id="7"/>
     <w:p>
       <w:r>
         <w:rPr>
@@ -1840,6 +1971,19 @@
             <w:tcW w:w="10456" w:type="dxa"/>
           </w:tcPr>
           <w:p>
+            <w:bookmarkStart w:id="10" w:name="OLE_LINK3"/>
+            <w:bookmarkStart w:id="11" w:name="OLE_LINK4"/>
+            <w:bookmarkEnd w:id="8"/>
+            <w:bookmarkEnd w:id="9"/>
+            <w:r>
+              <w:rPr>
+                <w:rFonts w:hint="eastAsia"/>
+              </w:rPr>
+              <w:t>$</w:t>
+            </w:r>
+            <w:r>
+              <w:t xml:space="preserve"> </w:t>
+            </w:r>
             <w:r>
               <w:rPr>
                 <w:rFonts w:ascii="Arial" w:hAnsi="Arial" w:cs="Arial"/>
@@ -1848,189 +1992,858 @@
                 <w:szCs w:val="23"/>
                 <w:shd w:val="clear" w:color="auto" w:fill="F5F9FA"/>
               </w:rPr>
-              <w:t>{project root} $ bundle install --path vendor/bundler</w:t>
+              <w:t>curl -</w:t>
+            </w:r>
+            <w:proofErr w:type="spellStart"/>
+            <w:r>
+              <w:rPr>
+                <w:rFonts w:ascii="Arial" w:hAnsi="Arial" w:cs="Arial"/>
+                <w:color w:val="28323C"/>
+                <w:sz w:val="23"/>
+                <w:szCs w:val="23"/>
+                <w:shd w:val="clear" w:color="auto" w:fill="F5F9FA"/>
+              </w:rPr>
+              <w:t>sSL</w:t>
+            </w:r>
+            <w:proofErr w:type="spellEnd"/>
+            <w:r>
+              <w:rPr>
+                <w:rFonts w:ascii="Arial" w:hAnsi="Arial" w:cs="Arial"/>
+                <w:color w:val="28323C"/>
+                <w:sz w:val="23"/>
+                <w:szCs w:val="23"/>
+                <w:shd w:val="clear" w:color="auto" w:fill="F5F9FA"/>
+              </w:rPr>
+              <w:t> </w:t>
+            </w:r>
+            <w:hyperlink r:id="rId6" w:tgtFrame="_blank" w:history="1">
+              <w:r>
+                <w:rPr>
+                  <w:rStyle w:val="a4"/>
+                  <w:rFonts w:ascii="Arial" w:hAnsi="Arial" w:cs="Arial"/>
+                  <w:color w:val="189AF4"/>
+                  <w:sz w:val="23"/>
+                  <w:szCs w:val="23"/>
+                  <w:u w:val="none"/>
+                  <w:shd w:val="clear" w:color="auto" w:fill="F5F9FA"/>
+                </w:rPr>
+                <w:t>https://get.rvm.io</w:t>
+              </w:r>
+            </w:hyperlink>
+            <w:r>
+              <w:rPr>
+                <w:rFonts w:ascii="Arial" w:hAnsi="Arial" w:cs="Arial"/>
+                <w:color w:val="28323C"/>
+                <w:sz w:val="23"/>
+                <w:szCs w:val="23"/>
+                <w:shd w:val="clear" w:color="auto" w:fill="F5F9FA"/>
+              </w:rPr>
+              <w:t> | bash -s stable</w:t>
+            </w:r>
+          </w:p>
+        </w:tc>
+      </w:tr>
+      <w:bookmarkEnd w:id="1"/>
+      <w:bookmarkEnd w:id="2"/>
+      <w:bookmarkEnd w:id="10"/>
+      <w:bookmarkEnd w:id="11"/>
+    </w:tbl>
+    <w:p/>
+    <w:p>
+      <w:r>
+        <w:rPr>
+          <w:rFonts w:hint="eastAsia"/>
+        </w:rPr>
+        <w:t>若遇到問題如下圖</w:t>
+      </w:r>
+    </w:p>
+    <w:p>
+      <w:r>
+        <w:rPr>
+          <w:noProof/>
+        </w:rPr>
+        <w:drawing>
+          <wp:inline distT="0" distB="0" distL="0" distR="0" wp14:anchorId="27E80173" wp14:editId="162C6301">
+            <wp:extent cx="6645910" cy="829310"/>
+            <wp:effectExtent l="0" t="0" r="0" b="0"/>
+            <wp:docPr id="1" name="圖片 1"/>
+            <wp:cNvGraphicFramePr>
+              <a:graphicFrameLocks xmlns:a="http://schemas.openxmlformats.org/drawingml/2006/main" noChangeAspect="1"/>
+            </wp:cNvGraphicFramePr>
+            <a:graphic xmlns:a="http://schemas.openxmlformats.org/drawingml/2006/main">
+              <a:graphicData uri="http://schemas.openxmlformats.org/drawingml/2006/picture">
+                <pic:pic xmlns:pic="http://schemas.openxmlformats.org/drawingml/2006/picture">
+                  <pic:nvPicPr>
+                    <pic:cNvPr id="1" name="圖片 1"/>
+                    <pic:cNvPicPr/>
+                  </pic:nvPicPr>
+                  <pic:blipFill>
+                    <a:blip r:embed="rId7">
+                      <a:extLst>
+                        <a:ext uri="{28A0092B-C50C-407E-A947-70E740481C1C}">
+                          <a14:useLocalDpi xmlns:a14="http://schemas.microsoft.com/office/drawing/2010/main" val="0"/>
+                        </a:ext>
+                      </a:extLst>
+                    </a:blip>
+                    <a:stretch>
+                      <a:fillRect/>
+                    </a:stretch>
+                  </pic:blipFill>
+                  <pic:spPr>
+                    <a:xfrm>
+                      <a:off x="0" y="0"/>
+                      <a:ext cx="6645910" cy="829310"/>
+                    </a:xfrm>
+                    <a:prstGeom prst="rect">
+                      <a:avLst/>
+                    </a:prstGeom>
+                  </pic:spPr>
+                </pic:pic>
+              </a:graphicData>
+            </a:graphic>
+          </wp:inline>
+        </w:drawing>
+      </w:r>
+    </w:p>
+    <w:p/>
+    <w:p>
+      <w:pPr>
+        <w:rPr>
+          <w:rFonts w:hint="eastAsia"/>
+        </w:rPr>
+      </w:pPr>
+      <w:r>
+        <w:rPr>
+          <w:rFonts w:hint="eastAsia"/>
+        </w:rPr>
+        <w:t xml:space="preserve">可參考 </w:t>
+      </w:r>
+      <w:hyperlink r:id="rId8" w:history="1">
+        <w:r>
+          <w:rPr>
+            <w:rStyle w:val="a4"/>
+          </w:rPr>
+          <w:t>https://rvm.io/rvm/install</w:t>
+        </w:r>
+      </w:hyperlink>
+      <w:r>
+        <w:t xml:space="preserve"> </w:t>
+      </w:r>
+      <w:r>
+        <w:rPr>
+          <w:rFonts w:hint="eastAsia"/>
+        </w:rPr>
+        <w:t>說明</w:t>
+      </w:r>
+    </w:p>
+    <w:p>
+      <w:pPr>
+        <w:rPr>
+          <w:rFonts w:hint="eastAsia"/>
+        </w:rPr>
+      </w:pPr>
+      <w:r>
+        <w:rPr>
+          <w:rFonts w:hint="eastAsia"/>
+        </w:rPr>
+        <w:t xml:space="preserve">試試看 </w:t>
+      </w:r>
+    </w:p>
+    <w:tbl>
+      <w:tblPr>
+        <w:tblStyle w:val="a3"/>
+        <w:tblW w:w="0" w:type="auto"/>
+        <w:tblLook w:val="04A0" w:firstRow="1" w:lastRow="0" w:firstColumn="1" w:lastColumn="0" w:noHBand="0" w:noVBand="1"/>
+      </w:tblPr>
+      <w:tblGrid>
+        <w:gridCol w:w="10456"/>
+      </w:tblGrid>
+      <w:tr>
+        <w:tc>
+          <w:tcPr>
+            <w:tcW w:w="10456" w:type="dxa"/>
+          </w:tcPr>
+          <w:p>
+            <w:r>
+              <w:rPr>
+                <w:rFonts w:hint="eastAsia"/>
+              </w:rPr>
+              <w:t>$</w:t>
+            </w:r>
+            <w:r>
+              <w:t xml:space="preserve"> </w:t>
+            </w:r>
+            <w:r>
+              <w:rPr>
+                <w:rFonts w:ascii="Arial" w:hAnsi="Arial" w:cs="Arial"/>
+                <w:color w:val="28323C"/>
+                <w:sz w:val="23"/>
+                <w:szCs w:val="23"/>
+                <w:shd w:val="clear" w:color="auto" w:fill="F5F9FA"/>
+              </w:rPr>
+              <w:t xml:space="preserve">curl </w:t>
+            </w:r>
+            <w:r>
+              <w:rPr>
+                <w:rFonts w:ascii="Arial" w:hAnsi="Arial" w:cs="Arial"/>
+                <w:color w:val="28323C"/>
+                <w:sz w:val="23"/>
+                <w:szCs w:val="23"/>
+                <w:shd w:val="clear" w:color="auto" w:fill="F5F9FA"/>
+              </w:rPr>
+              <w:t>https://raw.githubusercontent.com/rvm/rvm/master/binscripts/rvm-installer | bash -s stable</w:t>
             </w:r>
           </w:p>
         </w:tc>
       </w:tr>
     </w:tbl>
     <w:p/>
-    <w:p/>
-    <w:p/>
-    <w:p>
-      <w:pPr>
-        <w:pStyle w:val="1"/>
-        <w:rPr>
-          <w:b w:val="0"/>
-          <w:bCs w:val="0"/>
-        </w:rPr>
-      </w:pPr>
-      <w:bookmarkStart w:id="17" w:name="OLE_LINK9"/>
-      <w:bookmarkStart w:id="18" w:name="OLE_LINK10"/>
-      <w:bookmarkStart w:id="19" w:name="_Toc71216967"/>
-      <w:r>
-        <w:rPr>
-          <w:rFonts w:hint="eastAsia"/>
-          <w:sz w:val="48"/>
-          <w:szCs w:val="48"/>
-        </w:rPr>
-        <w:lastRenderedPageBreak/>
-        <w:t>執行</w:t>
-      </w:r>
-      <w:bookmarkEnd w:id="19"/>
+    <w:p>
+      <w:pPr>
+        <w:rPr>
+          <w:rFonts w:hint="eastAsia"/>
+        </w:rPr>
+      </w:pPr>
     </w:p>
     <w:p>
       <w:pPr>
         <w:pStyle w:val="2"/>
-      </w:pPr>
-      <w:bookmarkStart w:id="20" w:name="_Toc71216968"/>
-      <w:bookmarkEnd w:id="17"/>
-      <w:bookmarkEnd w:id="18"/>
-      <w:r>
-        <w:rPr>
-          <w:rFonts w:hint="eastAsia"/>
+        <w:rPr>
           <w:b w:val="0"/>
           <w:bCs w:val="0"/>
           <w:sz w:val="36"/>
           <w:szCs w:val="36"/>
         </w:rPr>
-        <w:t>指令格式</w:t>
-      </w:r>
-      <w:bookmarkEnd w:id="20"/>
-    </w:p>
-    <w:p>
-      <w:pPr>
-        <w:rPr>
-          <w:color w:val="FFFFFF" w:themeColor="background1"/>
-          <w:bdr w:val="single" w:sz="4" w:space="0" w:color="auto"/>
-        </w:rPr>
-      </w:pPr>
-      <w:r>
-        <w:rPr>
-          <w:color w:val="FFFFFF" w:themeColor="background1"/>
-          <w:highlight w:val="black"/>
-          <w:bdr w:val="single" w:sz="4" w:space="0" w:color="auto"/>
-        </w:rPr>
-        <w:t xml:space="preserve">bundle exec </w:t>
-      </w:r>
-      <w:proofErr w:type="spellStart"/>
-      <w:r>
-        <w:rPr>
-          <w:color w:val="FFFFFF" w:themeColor="background1"/>
-          <w:highlight w:val="black"/>
-          <w:bdr w:val="single" w:sz="4" w:space="0" w:color="auto"/>
-        </w:rPr>
-        <w:t>fastlane</w:t>
-      </w:r>
-      <w:proofErr w:type="spellEnd"/>
-      <w:r>
-        <w:rPr>
-          <w:color w:val="FFFFFF" w:themeColor="background1"/>
-          <w:highlight w:val="black"/>
-          <w:bdr w:val="single" w:sz="4" w:space="0" w:color="auto"/>
-        </w:rPr>
-        <w:t xml:space="preserve"> {</w:t>
-      </w:r>
-      <w:proofErr w:type="spellStart"/>
-      <w:r>
-        <w:rPr>
-          <w:color w:val="FFFFFF" w:themeColor="background1"/>
-          <w:highlight w:val="black"/>
-          <w:bdr w:val="single" w:sz="4" w:space="0" w:color="auto"/>
-        </w:rPr>
-        <w:t>lane_name</w:t>
-      </w:r>
-      <w:proofErr w:type="spellEnd"/>
-      <w:r>
-        <w:rPr>
-          <w:color w:val="FFFFFF" w:themeColor="background1"/>
-          <w:highlight w:val="black"/>
-          <w:bdr w:val="single" w:sz="4" w:space="0" w:color="auto"/>
-        </w:rPr>
-        <w:t>} argu1:value1...</w:t>
-      </w:r>
-    </w:p>
-    <w:p>
-      <w:proofErr w:type="spellStart"/>
-      <w:r>
-        <w:rPr>
-          <w:rFonts w:hint="eastAsia"/>
-        </w:rPr>
-        <w:t>l</w:t>
-      </w:r>
-      <w:r>
-        <w:t>ane_name</w:t>
-      </w:r>
-      <w:proofErr w:type="spellEnd"/>
-      <w:r>
-        <w:t xml:space="preserve"> </w:t>
-      </w:r>
-      <w:r>
-        <w:tab/>
-      </w:r>
-      <w:r>
-        <w:rPr>
-          <w:rFonts w:hint="eastAsia"/>
-        </w:rPr>
-        <w:t>是想要執行的動作</w:t>
-      </w:r>
-    </w:p>
-    <w:p>
-      <w:r>
-        <w:t xml:space="preserve">argu1:value1 </w:t>
-      </w:r>
-      <w:r>
-        <w:tab/>
-        <w:t>argu1</w:t>
-      </w:r>
-      <w:r>
-        <w:rPr>
-          <w:rFonts w:hint="eastAsia"/>
-        </w:rPr>
-        <w:t xml:space="preserve"> 是參數名，</w:t>
-      </w:r>
-      <w:r>
-        <w:t>value1</w:t>
-      </w:r>
-      <w:r>
-        <w:rPr>
-          <w:rFonts w:hint="eastAsia"/>
-        </w:rPr>
-        <w:t>是值的內容，看到實際範例時會更清楚。</w:t>
-      </w:r>
-    </w:p>
-    <w:p/>
-    <w:p>
-      <w:pPr>
-        <w:pStyle w:val="2"/>
-        <w:rPr>
+      </w:pPr>
+      <w:bookmarkStart w:id="12" w:name="_Toc74822455"/>
+      <w:r>
+        <w:rPr>
+          <w:rFonts w:hint="eastAsia"/>
           <w:b w:val="0"/>
           <w:bCs w:val="0"/>
           <w:sz w:val="36"/>
           <w:szCs w:val="36"/>
         </w:rPr>
-      </w:pPr>
-      <w:bookmarkStart w:id="21" w:name="_Toc71216969"/>
-      <w:r>
-        <w:rPr>
-          <w:rFonts w:hint="eastAsia"/>
+        <w:lastRenderedPageBreak/>
+        <w:t>R</w:t>
+      </w:r>
+      <w:r>
+        <w:rPr>
           <w:b w:val="0"/>
           <w:bCs w:val="0"/>
           <w:sz w:val="36"/>
           <w:szCs w:val="36"/>
         </w:rPr>
-        <w:t>L</w:t>
-      </w:r>
-      <w:r>
+        <w:t>uby 2.6.3</w:t>
+      </w:r>
+      <w:bookmarkEnd w:id="12"/>
+    </w:p>
+    <w:p>
+      <w:bookmarkStart w:id="13" w:name="OLE_LINK28"/>
+      <w:bookmarkStart w:id="14" w:name="OLE_LINK29"/>
+      <w:r>
+        <w:rPr>
+          <w:rFonts w:hint="eastAsia"/>
+        </w:rPr>
+        <w:t xml:space="preserve">用途：成套搭配，目前使用 </w:t>
+      </w:r>
+      <w:r>
+        <w:t>2.6.3</w:t>
+      </w:r>
+    </w:p>
+    <w:p>
+      <w:r>
+        <w:rPr>
+          <w:rFonts w:hint="eastAsia"/>
+        </w:rPr>
+        <w:t>動作：</w:t>
+      </w:r>
+    </w:p>
+    <w:tbl>
+      <w:tblPr>
+        <w:tblStyle w:val="a3"/>
+        <w:tblW w:w="0" w:type="auto"/>
+        <w:tblLook w:val="04A0" w:firstRow="1" w:lastRow="0" w:firstColumn="1" w:lastColumn="0" w:noHBand="0" w:noVBand="1"/>
+      </w:tblPr>
+      <w:tblGrid>
+        <w:gridCol w:w="10456"/>
+      </w:tblGrid>
+      <w:tr>
+        <w:tc>
+          <w:tcPr>
+            <w:tcW w:w="10456" w:type="dxa"/>
+          </w:tcPr>
+          <w:p>
+            <w:r>
+              <w:rPr>
+                <w:rFonts w:hint="eastAsia"/>
+              </w:rPr>
+              <w:t>$</w:t>
+            </w:r>
+            <w:r>
+              <w:t xml:space="preserve"> </w:t>
+            </w:r>
+            <w:proofErr w:type="spellStart"/>
+            <w:r>
+              <w:rPr>
+                <w:rFonts w:ascii="Arial" w:hAnsi="Arial" w:cs="Arial"/>
+                <w:color w:val="28323C"/>
+                <w:sz w:val="23"/>
+                <w:szCs w:val="23"/>
+                <w:shd w:val="clear" w:color="auto" w:fill="F5F9FA"/>
+              </w:rPr>
+              <w:t>rvm</w:t>
+            </w:r>
+            <w:proofErr w:type="spellEnd"/>
+            <w:r>
+              <w:rPr>
+                <w:rFonts w:ascii="Arial" w:hAnsi="Arial" w:cs="Arial"/>
+                <w:color w:val="28323C"/>
+                <w:sz w:val="23"/>
+                <w:szCs w:val="23"/>
+                <w:shd w:val="clear" w:color="auto" w:fill="F5F9FA"/>
+              </w:rPr>
+              <w:t xml:space="preserve"> install 2.6.3</w:t>
+            </w:r>
+          </w:p>
+        </w:tc>
+      </w:tr>
+      <w:bookmarkEnd w:id="13"/>
+      <w:bookmarkEnd w:id="14"/>
+    </w:tbl>
+    <w:p/>
+    <w:p/>
+    <w:p>
+      <w:pPr>
+        <w:pStyle w:val="2"/>
         <w:rPr>
           <w:b w:val="0"/>
           <w:bCs w:val="0"/>
           <w:sz w:val="36"/>
           <w:szCs w:val="36"/>
         </w:rPr>
+      </w:pPr>
+      <w:bookmarkStart w:id="15" w:name="_Toc74822456"/>
+      <w:proofErr w:type="spellStart"/>
+      <w:r>
+        <w:rPr>
+          <w:rFonts w:hint="eastAsia"/>
+          <w:b w:val="0"/>
+          <w:bCs w:val="0"/>
+          <w:sz w:val="36"/>
+          <w:szCs w:val="36"/>
+        </w:rPr>
+        <w:t>G</w:t>
+      </w:r>
+      <w:r>
+        <w:rPr>
+          <w:b w:val="0"/>
+          <w:bCs w:val="0"/>
+          <w:sz w:val="36"/>
+          <w:szCs w:val="36"/>
+        </w:rPr>
+        <w:t>emset</w:t>
+      </w:r>
+      <w:bookmarkStart w:id="16" w:name="OLE_LINK32"/>
+      <w:bookmarkStart w:id="17" w:name="OLE_LINK33"/>
+      <w:bookmarkEnd w:id="15"/>
+      <w:proofErr w:type="spellEnd"/>
+    </w:p>
+    <w:p>
+      <w:r>
+        <w:rPr>
+          <w:rFonts w:hint="eastAsia"/>
+        </w:rPr>
+        <w:t xml:space="preserve">用途：創立一個乾淨的 </w:t>
+      </w:r>
+      <w:r>
+        <w:t>gem</w:t>
+      </w:r>
+      <w:r>
+        <w:rPr>
+          <w:rFonts w:hint="eastAsia"/>
+        </w:rPr>
+        <w:t>，後續</w:t>
+      </w:r>
+      <w:r>
+        <w:rPr>
+          <w:rFonts w:hint="eastAsia"/>
+        </w:rPr>
+        <w:t xml:space="preserve"> </w:t>
+      </w:r>
+      <w:r>
+        <w:rPr>
+          <w:rFonts w:hint="eastAsia"/>
+        </w:rPr>
+        <w:t>bundle</w:t>
+      </w:r>
+      <w:r>
+        <w:t xml:space="preserve">r </w:t>
+      </w:r>
+      <w:r>
+        <w:rPr>
+          <w:rFonts w:hint="eastAsia"/>
+        </w:rPr>
+        <w:t>在裝套件時比較不會有問題</w:t>
+      </w:r>
+    </w:p>
+    <w:p>
+      <w:r>
+        <w:rPr>
+          <w:rFonts w:hint="eastAsia"/>
+        </w:rPr>
+        <w:t>動作：</w:t>
+      </w:r>
+    </w:p>
+    <w:p>
+      <w:r>
+        <w:rPr>
+          <w:rFonts w:hint="eastAsia"/>
+        </w:rPr>
+        <w:t>這裡不需要特別動作，尤其</w:t>
+      </w:r>
+      <w:r>
+        <w:rPr>
+          <w:rFonts w:hint="eastAsia"/>
+        </w:rPr>
+        <w:t xml:space="preserve">對於 </w:t>
+      </w:r>
+      <w:proofErr w:type="spellStart"/>
+      <w:r>
+        <w:t>gemset</w:t>
+      </w:r>
+      <w:proofErr w:type="spellEnd"/>
+      <w:r>
+        <w:t xml:space="preserve"> </w:t>
+      </w:r>
+      <w:r>
+        <w:rPr>
+          <w:rFonts w:hint="eastAsia"/>
+        </w:rPr>
+        <w:t>怎麼取名字沒有特別要求</w:t>
+      </w:r>
+      <w:r>
+        <w:rPr>
+          <w:rFonts w:hint="eastAsia"/>
+        </w:rPr>
+        <w:t>時</w:t>
+      </w:r>
+      <w:r>
+        <w:rPr>
+          <w:rFonts w:hint="eastAsia"/>
+        </w:rPr>
+        <w:t>，</w:t>
+      </w:r>
+    </w:p>
+    <w:p>
+      <w:r>
+        <w:rPr>
+          <w:rFonts w:hint="eastAsia"/>
+        </w:rPr>
+        <w:t>只要</w:t>
+      </w:r>
+      <w:r>
+        <w:rPr>
+          <w:rFonts w:hint="eastAsia"/>
+        </w:rPr>
+        <w:t xml:space="preserve">在 </w:t>
+      </w:r>
+      <w:r>
+        <w:t xml:space="preserve">terminal </w:t>
+      </w:r>
+      <w:r>
+        <w:rPr>
+          <w:rFonts w:hint="eastAsia"/>
+        </w:rPr>
+        <w:t xml:space="preserve">下切換到專案資料夾時就會自動切換成 </w:t>
+      </w:r>
+      <w:r>
+        <w:t>2.6.3@android</w:t>
+      </w:r>
+      <w:r>
+        <w:rPr>
+          <w:rFonts w:hint="eastAsia"/>
+        </w:rPr>
+        <w:t>。</w:t>
+      </w:r>
+    </w:p>
+    <w:p>
+      <w:r>
+        <w:rPr>
+          <w:rFonts w:hint="eastAsia"/>
+        </w:rPr>
+        <w:t>2</w:t>
+      </w:r>
+      <w:r>
+        <w:t xml:space="preserve">.6.3 </w:t>
+      </w:r>
+      <w:r>
+        <w:rPr>
+          <w:rFonts w:hint="eastAsia"/>
+        </w:rPr>
+        <w:t>是先前下載好的版本，</w:t>
+      </w:r>
+      <w:r>
+        <w:t xml:space="preserve">android </w:t>
+      </w:r>
+      <w:r>
+        <w:rPr>
+          <w:rFonts w:hint="eastAsia"/>
+        </w:rPr>
+        <w:t xml:space="preserve">是我們在這個路徑預設使用的 </w:t>
+      </w:r>
+      <w:proofErr w:type="spellStart"/>
+      <w:r>
+        <w:t>gemset</w:t>
+      </w:r>
+      <w:proofErr w:type="spellEnd"/>
+      <w:r>
+        <w:t xml:space="preserve"> </w:t>
+      </w:r>
+      <w:r>
+        <w:rPr>
+          <w:rFonts w:hint="eastAsia"/>
+        </w:rPr>
+        <w:t>對象。</w:t>
+      </w:r>
+    </w:p>
+    <w:p>
+      <w:r>
+        <w:rPr>
+          <w:rFonts w:hint="eastAsia"/>
+        </w:rPr>
+        <w:t xml:space="preserve">若之後想改 </w:t>
+      </w:r>
+      <w:r>
+        <w:t xml:space="preserve">ruby </w:t>
+      </w:r>
+      <w:r>
+        <w:rPr>
+          <w:rFonts w:hint="eastAsia"/>
+        </w:rPr>
+        <w:t xml:space="preserve">版本，可修改 </w:t>
+      </w:r>
+      <w:r>
+        <w:t>{project root}</w:t>
+      </w:r>
+      <w:r>
+        <w:t>/</w:t>
+      </w:r>
+      <w:r>
+        <w:t>.ruby-version</w:t>
+      </w:r>
+    </w:p>
+    <w:p>
+      <w:r>
+        <w:rPr>
+          <w:rFonts w:hint="eastAsia"/>
+        </w:rPr>
+        <w:t xml:space="preserve">若想改 </w:t>
+      </w:r>
+      <w:proofErr w:type="spellStart"/>
+      <w:r>
+        <w:t>gemset</w:t>
+      </w:r>
+      <w:proofErr w:type="spellEnd"/>
+      <w:r>
+        <w:t xml:space="preserve"> </w:t>
+      </w:r>
+      <w:r>
+        <w:rPr>
+          <w:rFonts w:hint="eastAsia"/>
+        </w:rPr>
+        <w:t xml:space="preserve">的使用對象，可修改  </w:t>
+      </w:r>
+      <w:r>
+        <w:t>{project root}</w:t>
+      </w:r>
+      <w:r>
+        <w:t>/</w:t>
+      </w:r>
+      <w:r>
+        <w:t>.ruby-</w:t>
+      </w:r>
+      <w:proofErr w:type="spellStart"/>
+      <w:r>
+        <w:t>gemset</w:t>
+      </w:r>
+      <w:proofErr w:type="spellEnd"/>
+    </w:p>
+    <w:p>
+      <w:pPr>
+        <w:pStyle w:val="2"/>
+        <w:rPr>
+          <w:b w:val="0"/>
+          <w:bCs w:val="0"/>
+          <w:sz w:val="36"/>
+          <w:szCs w:val="36"/>
+        </w:rPr>
+      </w:pPr>
+      <w:bookmarkStart w:id="18" w:name="_Toc74822457"/>
+      <w:bookmarkEnd w:id="16"/>
+      <w:bookmarkEnd w:id="17"/>
+      <w:r>
+        <w:rPr>
+          <w:rFonts w:hint="eastAsia"/>
+          <w:b w:val="0"/>
+          <w:bCs w:val="0"/>
+          <w:sz w:val="36"/>
+          <w:szCs w:val="36"/>
+        </w:rPr>
+        <w:t>B</w:t>
+      </w:r>
+      <w:r>
+        <w:rPr>
+          <w:b w:val="0"/>
+          <w:bCs w:val="0"/>
+          <w:sz w:val="36"/>
+          <w:szCs w:val="36"/>
+        </w:rPr>
+        <w:t>undler</w:t>
+      </w:r>
+      <w:bookmarkEnd w:id="18"/>
+    </w:p>
+    <w:p>
+      <w:r>
+        <w:rPr>
+          <w:rFonts w:hint="eastAsia"/>
+        </w:rPr>
+        <w:t xml:space="preserve">用途：搭配已預先導入到專案內的 </w:t>
+      </w:r>
+      <w:proofErr w:type="spellStart"/>
+      <w:r>
+        <w:rPr>
+          <w:rFonts w:hint="eastAsia"/>
+        </w:rPr>
+        <w:t>Ge</w:t>
+      </w:r>
+      <w:r>
+        <w:t>mfile</w:t>
+      </w:r>
+      <w:proofErr w:type="spellEnd"/>
+      <w:r>
+        <w:t xml:space="preserve"> </w:t>
+      </w:r>
+      <w:r>
+        <w:rPr>
+          <w:rFonts w:hint="eastAsia"/>
+        </w:rPr>
+        <w:t>，安裝獨立的套件組給專案用</w:t>
+      </w:r>
+    </w:p>
+    <w:p>
+      <w:r>
+        <w:rPr>
+          <w:rFonts w:hint="eastAsia"/>
+        </w:rPr>
+        <w:t>動作：</w:t>
+      </w:r>
+    </w:p>
+    <w:tbl>
+      <w:tblPr>
+        <w:tblStyle w:val="a3"/>
+        <w:tblW w:w="0" w:type="auto"/>
+        <w:tblLook w:val="04A0" w:firstRow="1" w:lastRow="0" w:firstColumn="1" w:lastColumn="0" w:noHBand="0" w:noVBand="1"/>
+      </w:tblPr>
+      <w:tblGrid>
+        <w:gridCol w:w="10456"/>
+      </w:tblGrid>
+      <w:tr>
+        <w:tc>
+          <w:tcPr>
+            <w:tcW w:w="10456" w:type="dxa"/>
+          </w:tcPr>
+          <w:p>
+            <w:r>
+              <w:rPr>
+                <w:rFonts w:ascii="Arial" w:hAnsi="Arial" w:cs="Arial"/>
+                <w:color w:val="28323C"/>
+                <w:sz w:val="23"/>
+                <w:szCs w:val="23"/>
+                <w:shd w:val="clear" w:color="auto" w:fill="F5F9FA"/>
+              </w:rPr>
+              <w:t>{project root} $ bundle install --path vendor/bundler</w:t>
+            </w:r>
+          </w:p>
+        </w:tc>
+      </w:tr>
+    </w:tbl>
+    <w:p/>
+    <w:p/>
+    <w:p/>
+    <w:p>
+      <w:pPr>
+        <w:pStyle w:val="1"/>
+        <w:rPr>
+          <w:b w:val="0"/>
+          <w:bCs w:val="0"/>
+        </w:rPr>
+      </w:pPr>
+      <w:bookmarkStart w:id="19" w:name="OLE_LINK9"/>
+      <w:bookmarkStart w:id="20" w:name="OLE_LINK10"/>
+      <w:bookmarkStart w:id="21" w:name="_Toc74822458"/>
+      <w:r>
+        <w:rPr>
+          <w:rFonts w:hint="eastAsia"/>
+          <w:sz w:val="48"/>
+          <w:szCs w:val="48"/>
+        </w:rPr>
+        <w:t>執行</w:t>
+      </w:r>
+      <w:bookmarkEnd w:id="21"/>
+    </w:p>
+    <w:p>
+      <w:pPr>
+        <w:pStyle w:val="2"/>
+      </w:pPr>
+      <w:bookmarkStart w:id="22" w:name="_Toc74822459"/>
+      <w:bookmarkEnd w:id="19"/>
+      <w:bookmarkEnd w:id="20"/>
+      <w:r>
+        <w:rPr>
+          <w:rFonts w:hint="eastAsia"/>
+          <w:b w:val="0"/>
+          <w:bCs w:val="0"/>
+          <w:sz w:val="36"/>
+          <w:szCs w:val="36"/>
+        </w:rPr>
+        <w:t>指令格式</w:t>
+      </w:r>
+      <w:bookmarkEnd w:id="22"/>
+    </w:p>
+    <w:p>
+      <w:pPr>
+        <w:rPr>
+          <w:color w:val="FFFFFF" w:themeColor="background1"/>
+          <w:bdr w:val="single" w:sz="4" w:space="0" w:color="auto"/>
+        </w:rPr>
+      </w:pPr>
+      <w:r>
+        <w:rPr>
+          <w:color w:val="FFFFFF" w:themeColor="background1"/>
+          <w:highlight w:val="black"/>
+          <w:bdr w:val="single" w:sz="4" w:space="0" w:color="auto"/>
+        </w:rPr>
+        <w:t xml:space="preserve">bundle exec </w:t>
+      </w:r>
+      <w:proofErr w:type="spellStart"/>
+      <w:r>
+        <w:rPr>
+          <w:color w:val="FFFFFF" w:themeColor="background1"/>
+          <w:highlight w:val="black"/>
+          <w:bdr w:val="single" w:sz="4" w:space="0" w:color="auto"/>
+        </w:rPr>
+        <w:t>fastlane</w:t>
+      </w:r>
+      <w:proofErr w:type="spellEnd"/>
+      <w:r>
+        <w:rPr>
+          <w:color w:val="FFFFFF" w:themeColor="background1"/>
+          <w:highlight w:val="black"/>
+          <w:bdr w:val="single" w:sz="4" w:space="0" w:color="auto"/>
+        </w:rPr>
+        <w:t xml:space="preserve"> {</w:t>
+      </w:r>
+      <w:proofErr w:type="spellStart"/>
+      <w:r>
+        <w:rPr>
+          <w:color w:val="FFFFFF" w:themeColor="background1"/>
+          <w:highlight w:val="black"/>
+          <w:bdr w:val="single" w:sz="4" w:space="0" w:color="auto"/>
+        </w:rPr>
+        <w:t>lane_name</w:t>
+      </w:r>
+      <w:proofErr w:type="spellEnd"/>
+      <w:r>
+        <w:rPr>
+          <w:color w:val="FFFFFF" w:themeColor="background1"/>
+          <w:highlight w:val="black"/>
+          <w:bdr w:val="single" w:sz="4" w:space="0" w:color="auto"/>
+        </w:rPr>
+        <w:t>} argu1:value1...</w:t>
+      </w:r>
+    </w:p>
+    <w:p>
+      <w:proofErr w:type="spellStart"/>
+      <w:r>
+        <w:rPr>
+          <w:rFonts w:hint="eastAsia"/>
+        </w:rPr>
+        <w:t>l</w:t>
+      </w:r>
+      <w:r>
+        <w:t>ane_name</w:t>
+      </w:r>
+      <w:proofErr w:type="spellEnd"/>
+      <w:r>
+        <w:t xml:space="preserve"> </w:t>
+      </w:r>
+      <w:r>
+        <w:tab/>
+      </w:r>
+      <w:r>
+        <w:rPr>
+          <w:rFonts w:hint="eastAsia"/>
+        </w:rPr>
+        <w:t>是想要執行的動作</w:t>
+      </w:r>
+    </w:p>
+    <w:p>
+      <w:r>
+        <w:t xml:space="preserve">argu1:value1 </w:t>
+      </w:r>
+      <w:r>
+        <w:tab/>
+        <w:t>argu1</w:t>
+      </w:r>
+      <w:r>
+        <w:rPr>
+          <w:rFonts w:hint="eastAsia"/>
+        </w:rPr>
+        <w:t xml:space="preserve"> 是參數名，</w:t>
+      </w:r>
+      <w:r>
+        <w:t>value1</w:t>
+      </w:r>
+      <w:r>
+        <w:rPr>
+          <w:rFonts w:hint="eastAsia"/>
+        </w:rPr>
+        <w:t>是值的內容，看到實際範例時會更清楚。</w:t>
+      </w:r>
+    </w:p>
+    <w:p/>
+    <w:p>
+      <w:pPr>
+        <w:pStyle w:val="2"/>
+        <w:rPr>
+          <w:b w:val="0"/>
+          <w:bCs w:val="0"/>
+          <w:sz w:val="36"/>
+          <w:szCs w:val="36"/>
+        </w:rPr>
+      </w:pPr>
+      <w:bookmarkStart w:id="23" w:name="_Toc74822460"/>
+      <w:r>
+        <w:rPr>
+          <w:rFonts w:hint="eastAsia"/>
+          <w:b w:val="0"/>
+          <w:bCs w:val="0"/>
+          <w:sz w:val="36"/>
+          <w:szCs w:val="36"/>
+        </w:rPr>
+        <w:t>L</w:t>
+      </w:r>
+      <w:r>
+        <w:rPr>
+          <w:b w:val="0"/>
+          <w:bCs w:val="0"/>
+          <w:sz w:val="36"/>
+          <w:szCs w:val="36"/>
+        </w:rPr>
         <w:t>anes</w:t>
       </w:r>
-      <w:bookmarkEnd w:id="21"/>
+      <w:bookmarkEnd w:id="23"/>
     </w:p>
     <w:p>
       <w:r>
@@ -2068,6 +2881,7 @@
         <w:rPr>
           <w:rFonts w:hint="eastAsia"/>
         </w:rPr>
+        <w:lastRenderedPageBreak/>
         <w:t xml:space="preserve">每個動作的單位就是 </w:t>
       </w:r>
       <w:r>
@@ -2177,17 +2991,16 @@
           <w:bCs w:val="0"/>
         </w:rPr>
       </w:pPr>
-      <w:bookmarkStart w:id="22" w:name="_Toc71216970"/>
+      <w:bookmarkStart w:id="24" w:name="_Toc74822461"/>
       <w:r>
         <w:rPr>
           <w:rFonts w:hint="eastAsia"/>
           <w:sz w:val="48"/>
           <w:szCs w:val="48"/>
         </w:rPr>
-        <w:lastRenderedPageBreak/>
         <w:t>打包設定</w:t>
       </w:r>
-      <w:bookmarkEnd w:id="22"/>
+      <w:bookmarkEnd w:id="24"/>
     </w:p>
     <w:p>
       <w:r>
@@ -2314,11 +3127,6 @@
       </w:r>
     </w:p>
     <w:p>
-      <w:pPr>
-        <w:rPr>
-          <w:rFonts w:hint="eastAsia"/>
-        </w:rPr>
-      </w:pPr>
       <w:r>
         <w:rPr>
           <w:rFonts w:hint="eastAsia"/>
@@ -2395,6 +3203,7 @@
           </w:tcPr>
           <w:p>
             <w:r>
+              <w:lastRenderedPageBreak/>
               <w:t>{</w:t>
             </w:r>
           </w:p>
@@ -2590,8 +3399,8 @@
             <w:tcW w:w="7342" w:type="dxa"/>
           </w:tcPr>
           <w:p>
-            <w:bookmarkStart w:id="23" w:name="OLE_LINK15"/>
-            <w:bookmarkStart w:id="24" w:name="OLE_LINK16"/>
+            <w:bookmarkStart w:id="25" w:name="OLE_LINK15"/>
+            <w:bookmarkStart w:id="26" w:name="OLE_LINK16"/>
             <w:r>
               <w:t xml:space="preserve">APP </w:t>
             </w:r>
@@ -2599,14 +3408,34 @@
               <w:rPr>
                 <w:rFonts w:hint="eastAsia"/>
               </w:rPr>
-              <w:t xml:space="preserve">版本號，相當於 </w:t>
+              <w:t>版本號，相當於</w:t>
             </w:r>
             <w:proofErr w:type="spellStart"/>
             <w:r>
-              <w:t>CFBundleShortVersionString</w:t>
-            </w:r>
-            <w:bookmarkEnd w:id="23"/>
-            <w:bookmarkEnd w:id="24"/>
+              <w:rPr>
+                <w:rFonts w:hint="eastAsia"/>
+              </w:rPr>
+              <w:t>g</w:t>
+            </w:r>
+            <w:r>
+              <w:t>radle</w:t>
+            </w:r>
+            <w:proofErr w:type="spellEnd"/>
+            <w:r>
+              <w:t xml:space="preserve"> </w:t>
+            </w:r>
+            <w:r>
+              <w:rPr>
+                <w:rFonts w:hint="eastAsia"/>
+              </w:rPr>
+              <w:t xml:space="preserve">裡的 </w:t>
+            </w:r>
+            <w:proofErr w:type="spellStart"/>
+            <w:r>
+              <w:t>versionName</w:t>
+            </w:r>
+            <w:bookmarkEnd w:id="25"/>
+            <w:bookmarkEnd w:id="26"/>
             <w:proofErr w:type="spellEnd"/>
           </w:p>
         </w:tc>
@@ -2640,7 +3469,27 @@
             </w:r>
             <w:proofErr w:type="spellStart"/>
             <w:r>
-              <w:t>CFBundleVersion</w:t>
+              <w:rPr>
+                <w:rFonts w:hint="eastAsia"/>
+              </w:rPr>
+              <w:t>g</w:t>
+            </w:r>
+            <w:r>
+              <w:t>radle</w:t>
+            </w:r>
+            <w:proofErr w:type="spellEnd"/>
+            <w:r>
+              <w:t xml:space="preserve"> </w:t>
+            </w:r>
+            <w:r>
+              <w:rPr>
+                <w:rFonts w:hint="eastAsia"/>
+              </w:rPr>
+              <w:t>裡的</w:t>
+            </w:r>
+            <w:proofErr w:type="spellStart"/>
+            <w:r>
+              <w:t>versionCode</w:t>
             </w:r>
             <w:proofErr w:type="spellEnd"/>
           </w:p>
@@ -2710,7 +3559,7 @@
               <w:t>A</w:t>
             </w:r>
             <w:r>
-              <w:t>PP 的</w:t>
+              <w:t xml:space="preserve">PP </w:t>
             </w:r>
             <w:r>
               <w:t>ID</w:t>
@@ -2828,13 +3677,7 @@
     <w:p/>
     <w:p/>
     <w:p/>
-    <w:p>
-      <w:pPr>
-        <w:rPr>
-          <w:rFonts w:hint="eastAsia"/>
-        </w:rPr>
-      </w:pPr>
-    </w:p>
+    <w:p/>
     <w:p>
       <w:pPr>
         <w:pStyle w:val="1"/>
@@ -2843,17 +3686,16 @@
           <w:szCs w:val="48"/>
         </w:rPr>
       </w:pPr>
-      <w:bookmarkStart w:id="25" w:name="_Toc71216971"/>
+      <w:bookmarkStart w:id="27" w:name="_Toc74822462"/>
       <w:r>
         <w:rPr>
           <w:rFonts w:hint="eastAsia"/>
           <w:sz w:val="48"/>
           <w:szCs w:val="48"/>
         </w:rPr>
-        <w:lastRenderedPageBreak/>
         <w:t>情境</w:t>
       </w:r>
-      <w:bookmarkEnd w:id="25"/>
+      <w:bookmarkEnd w:id="27"/>
     </w:p>
     <w:p>
       <w:pPr>
@@ -2865,7 +3707,7 @@
           <w:szCs w:val="36"/>
         </w:rPr>
       </w:pPr>
-      <w:bookmarkStart w:id="26" w:name="_Toc71216972"/>
+      <w:bookmarkStart w:id="28" w:name="_Toc74822463"/>
       <w:r>
         <w:rPr>
           <w:rFonts w:hint="eastAsia"/>
@@ -2876,7 +3718,7 @@
         </w:rPr>
         <w:t>全部打包</w:t>
       </w:r>
-      <w:bookmarkEnd w:id="26"/>
+      <w:bookmarkEnd w:id="28"/>
     </w:p>
     <w:p>
       <w:r>
@@ -3001,7 +3843,7 @@
           <w:szCs w:val="36"/>
         </w:rPr>
       </w:pPr>
-      <w:bookmarkStart w:id="27" w:name="_Toc71216973"/>
+      <w:bookmarkStart w:id="29" w:name="_Toc74822464"/>
       <w:r>
         <w:rPr>
           <w:rFonts w:hint="eastAsia"/>
@@ -3012,8 +3854,8 @@
         </w:rPr>
         <w:t>部分</w:t>
       </w:r>
-      <w:bookmarkStart w:id="28" w:name="OLE_LINK17"/>
-      <w:bookmarkStart w:id="29" w:name="OLE_LINK18"/>
+      <w:bookmarkStart w:id="30" w:name="OLE_LINK17"/>
+      <w:bookmarkStart w:id="31" w:name="OLE_LINK18"/>
       <w:r>
         <w:rPr>
           <w:rFonts w:hint="eastAsia"/>
@@ -3024,9 +3866,9 @@
         </w:rPr>
         <w:t>打包</w:t>
       </w:r>
-      <w:bookmarkEnd w:id="27"/>
-      <w:bookmarkEnd w:id="28"/>
       <w:bookmarkEnd w:id="29"/>
+      <w:bookmarkEnd w:id="30"/>
+      <w:bookmarkEnd w:id="31"/>
     </w:p>
     <w:p>
       <w:r>
@@ -3422,16 +4264,16 @@
         </w:rPr>
         <w:t>就是</w:t>
       </w:r>
-      <w:bookmarkStart w:id="30" w:name="OLE_LINK7"/>
-      <w:bookmarkStart w:id="31" w:name="OLE_LINK8"/>
+      <w:bookmarkStart w:id="32" w:name="OLE_LINK7"/>
+      <w:bookmarkStart w:id="33" w:name="OLE_LINK8"/>
       <w:r>
         <w:rPr>
           <w:rFonts w:hint="eastAsia"/>
         </w:rPr>
         <w:t>可以正常執行的方式</w:t>
       </w:r>
-      <w:bookmarkEnd w:id="30"/>
-      <w:bookmarkEnd w:id="31"/>
+      <w:bookmarkEnd w:id="32"/>
+      <w:bookmarkEnd w:id="33"/>
       <w:r>
         <w:rPr>
           <w:rFonts w:hint="eastAsia"/>
@@ -3450,7 +4292,7 @@
           <w:szCs w:val="36"/>
         </w:rPr>
       </w:pPr>
-      <w:bookmarkStart w:id="32" w:name="_Toc71216974"/>
+      <w:bookmarkStart w:id="34" w:name="_Toc74822465"/>
       <w:r>
         <w:rPr>
           <w:rFonts w:hint="eastAsia"/>
@@ -3461,7 +4303,7 @@
         </w:rPr>
         <w:t>打包結果</w:t>
       </w:r>
-      <w:bookmarkEnd w:id="32"/>
+      <w:bookmarkEnd w:id="34"/>
     </w:p>
     <w:p>
       <w:r>
@@ -3546,17 +4388,16 @@
           <w:szCs w:val="48"/>
         </w:rPr>
       </w:pPr>
-      <w:bookmarkStart w:id="33" w:name="_Toc71216975"/>
+      <w:bookmarkStart w:id="35" w:name="_Toc74822466"/>
       <w:r>
         <w:rPr>
           <w:rFonts w:hint="eastAsia"/>
           <w:sz w:val="48"/>
           <w:szCs w:val="48"/>
         </w:rPr>
-        <w:lastRenderedPageBreak/>
         <w:t>遇到問題</w:t>
       </w:r>
-      <w:bookmarkEnd w:id="33"/>
+      <w:bookmarkEnd w:id="35"/>
     </w:p>
     <w:p>
       <w:r>
@@ -3697,8 +4538,100 @@
       </w:pPr>
     </w:lvl>
   </w:abstractNum>
+  <w:abstractNum w:abstractNumId="1" w15:restartNumberingAfterBreak="0">
+    <w:nsid w:val="36830528"/>
+    <w:multiLevelType w:val="hybridMultilevel"/>
+    <w:tmpl w:val="CE4E3936"/>
+    <w:lvl w:ilvl="0" w:tplc="486E24F2">
+      <w:start w:val="1"/>
+      <w:numFmt w:val="decimal"/>
+      <w:lvlText w:val="%1."/>
+      <w:lvlJc w:val="left"/>
+      <w:pPr>
+        <w:ind w:left="360" w:hanging="360"/>
+      </w:pPr>
+      <w:rPr>
+        <w:rFonts w:hint="default"/>
+      </w:rPr>
+    </w:lvl>
+    <w:lvl w:ilvl="1" w:tplc="04090019" w:tentative="1">
+      <w:start w:val="1"/>
+      <w:numFmt w:val="ideographTraditional"/>
+      <w:lvlText w:val="%2、"/>
+      <w:lvlJc w:val="left"/>
+      <w:pPr>
+        <w:ind w:left="960" w:hanging="480"/>
+      </w:pPr>
+    </w:lvl>
+    <w:lvl w:ilvl="2" w:tplc="0409001B" w:tentative="1">
+      <w:start w:val="1"/>
+      <w:numFmt w:val="lowerRoman"/>
+      <w:lvlText w:val="%3."/>
+      <w:lvlJc w:val="right"/>
+      <w:pPr>
+        <w:ind w:left="1440" w:hanging="480"/>
+      </w:pPr>
+    </w:lvl>
+    <w:lvl w:ilvl="3" w:tplc="0409000F" w:tentative="1">
+      <w:start w:val="1"/>
+      <w:numFmt w:val="decimal"/>
+      <w:lvlText w:val="%4."/>
+      <w:lvlJc w:val="left"/>
+      <w:pPr>
+        <w:ind w:left="1920" w:hanging="480"/>
+      </w:pPr>
+    </w:lvl>
+    <w:lvl w:ilvl="4" w:tplc="04090019" w:tentative="1">
+      <w:start w:val="1"/>
+      <w:numFmt w:val="ideographTraditional"/>
+      <w:lvlText w:val="%5、"/>
+      <w:lvlJc w:val="left"/>
+      <w:pPr>
+        <w:ind w:left="2400" w:hanging="480"/>
+      </w:pPr>
+    </w:lvl>
+    <w:lvl w:ilvl="5" w:tplc="0409001B" w:tentative="1">
+      <w:start w:val="1"/>
+      <w:numFmt w:val="lowerRoman"/>
+      <w:lvlText w:val="%6."/>
+      <w:lvlJc w:val="right"/>
+      <w:pPr>
+        <w:ind w:left="2880" w:hanging="480"/>
+      </w:pPr>
+    </w:lvl>
+    <w:lvl w:ilvl="6" w:tplc="0409000F" w:tentative="1">
+      <w:start w:val="1"/>
+      <w:numFmt w:val="decimal"/>
+      <w:lvlText w:val="%7."/>
+      <w:lvlJc w:val="left"/>
+      <w:pPr>
+        <w:ind w:left="3360" w:hanging="480"/>
+      </w:pPr>
+    </w:lvl>
+    <w:lvl w:ilvl="7" w:tplc="04090019" w:tentative="1">
+      <w:start w:val="1"/>
+      <w:numFmt w:val="ideographTraditional"/>
+      <w:lvlText w:val="%8、"/>
+      <w:lvlJc w:val="left"/>
+      <w:pPr>
+        <w:ind w:left="3840" w:hanging="480"/>
+      </w:pPr>
+    </w:lvl>
+    <w:lvl w:ilvl="8" w:tplc="0409001B" w:tentative="1">
+      <w:start w:val="1"/>
+      <w:numFmt w:val="lowerRoman"/>
+      <w:lvlText w:val="%9."/>
+      <w:lvlJc w:val="right"/>
+      <w:pPr>
+        <w:ind w:left="4320" w:hanging="480"/>
+      </w:pPr>
+    </w:lvl>
+  </w:abstractNum>
   <w:num w:numId="1">
     <w:abstractNumId w:val="0"/>
+  </w:num>
+  <w:num w:numId="2">
+    <w:abstractNumId w:val="1"/>
   </w:num>
 </w:numbering>
 </file>
@@ -4438,6 +5371,18 @@
       <w:shd w:val="clear" w:color="auto" w:fill="E1DFDD"/>
     </w:rPr>
   </w:style>
+  <w:style w:type="character" w:styleId="a8">
+    <w:name w:val="FollowedHyperlink"/>
+    <w:basedOn w:val="a0"/>
+    <w:uiPriority w:val="99"/>
+    <w:semiHidden/>
+    <w:unhideWhenUsed/>
+    <w:rsid w:val="00654E48"/>
+    <w:rPr>
+      <w:color w:val="954F72" w:themeColor="followedHyperlink"/>
+      <w:u w:val="single"/>
+    </w:rPr>
+  </w:style>
 </w:styles>
 </file>
 

</xml_diff>

<commit_message>
Update fastlane doc to introduce what gradle task:syncConfigJson works and how to use
</commit_message>
<xml_diff>
--- a/fastlane/fastlane 使用說明.docx
+++ b/fastlane/fastlane 使用說明.docx
@@ -194,15 +194,79 @@
                 <w:numId w:val="2"/>
               </w:numPr>
               <w:ind w:leftChars="0"/>
+            </w:pPr>
+            <w:r>
               <w:rPr>
                 <w:rFonts w:hint="eastAsia"/>
               </w:rPr>
+              <w:t>環境準備更新</w:t>
+            </w:r>
+          </w:p>
+        </w:tc>
+      </w:tr>
+      <w:tr>
+        <w:tc>
+          <w:tcPr>
+            <w:tcW w:w="1555" w:type="dxa"/>
+          </w:tcPr>
+          <w:p>
+            <w:pPr>
+              <w:rPr>
+                <w:rFonts w:hint="eastAsia"/>
+              </w:rPr>
             </w:pPr>
             <w:r>
               <w:rPr>
                 <w:rFonts w:hint="eastAsia"/>
               </w:rPr>
-              <w:t>環境準備更新</w:t>
+              <w:t>2</w:t>
+            </w:r>
+            <w:r>
+              <w:t>021/07/01</w:t>
+            </w:r>
+          </w:p>
+        </w:tc>
+        <w:tc>
+          <w:tcPr>
+            <w:tcW w:w="8901" w:type="dxa"/>
+          </w:tcPr>
+          <w:p>
+            <w:r>
+              <w:rPr>
+                <w:rFonts w:hint="eastAsia"/>
+              </w:rPr>
+              <w:t xml:space="preserve">加入 </w:t>
+            </w:r>
+            <w:proofErr w:type="spellStart"/>
+            <w:r>
+              <w:rPr>
+                <w:rFonts w:hint="eastAsia"/>
+              </w:rPr>
+              <w:t>gradle</w:t>
+            </w:r>
+            <w:proofErr w:type="spellEnd"/>
+            <w:r>
+              <w:t xml:space="preserve"> task: </w:t>
+            </w:r>
+            <w:proofErr w:type="spellStart"/>
+            <w:r>
+              <w:t>syncConfigJson</w:t>
+            </w:r>
+            <w:proofErr w:type="spellEnd"/>
+            <w:r>
+              <w:t xml:space="preserve"> </w:t>
+            </w:r>
+            <w:r>
+              <w:rPr>
+                <w:rFonts w:hint="eastAsia"/>
+              </w:rPr>
+              <w:t>的說明</w:t>
+            </w:r>
+            <w:r>
+              <w:rPr>
+                <w:rFonts w:hint="eastAsia"/>
+              </w:rPr>
+              <w:t>、調整目錄結構</w:t>
             </w:r>
           </w:p>
         </w:tc>
@@ -237,7 +301,7 @@
       <w:r>
         <w:fldChar w:fldCharType="separate"/>
       </w:r>
-      <w:hyperlink w:anchor="_Toc74822451" w:history="1">
+      <w:hyperlink w:anchor="_Toc76032682" w:history="1">
         <w:r>
           <w:rPr>
             <w:rStyle w:val="a4"/>
@@ -265,7 +329,7 @@
             <w:noProof/>
             <w:webHidden/>
           </w:rPr>
-          <w:instrText xml:space="preserve"> PAGEREF _Toc74822451 \h </w:instrText>
+          <w:instrText xml:space="preserve"> PAGEREF _Toc76032682 \h </w:instrText>
         </w:r>
         <w:r>
           <w:rPr>
@@ -312,7 +376,7 @@
           <w:szCs w:val="24"/>
         </w:rPr>
       </w:pPr>
-      <w:hyperlink w:anchor="_Toc74822452" w:history="1">
+      <w:hyperlink w:anchor="_Toc76032683" w:history="1">
         <w:r>
           <w:rPr>
             <w:rStyle w:val="a4"/>
@@ -339,7 +403,7 @@
             <w:noProof/>
             <w:webHidden/>
           </w:rPr>
-          <w:instrText xml:space="preserve"> PAGEREF _Toc74822452 \h </w:instrText>
+          <w:instrText xml:space="preserve"> PAGEREF _Toc76032683 \h </w:instrText>
         </w:r>
         <w:r>
           <w:rPr>
@@ -386,7 +450,7 @@
           <w:szCs w:val="24"/>
         </w:rPr>
       </w:pPr>
-      <w:hyperlink w:anchor="_Toc74822453" w:history="1">
+      <w:hyperlink w:anchor="_Toc76032684" w:history="1">
         <w:r>
           <w:rPr>
             <w:rStyle w:val="a4"/>
@@ -413,7 +477,7 @@
             <w:noProof/>
             <w:webHidden/>
           </w:rPr>
-          <w:instrText xml:space="preserve"> PAGEREF _Toc74822453 \h </w:instrText>
+          <w:instrText xml:space="preserve"> PAGEREF _Toc76032684 \h </w:instrText>
         </w:r>
         <w:r>
           <w:rPr>
@@ -460,7 +524,7 @@
           <w:szCs w:val="24"/>
         </w:rPr>
       </w:pPr>
-      <w:hyperlink w:anchor="_Toc74822454" w:history="1">
+      <w:hyperlink w:anchor="_Toc76032685" w:history="1">
         <w:r>
           <w:rPr>
             <w:rStyle w:val="a4"/>
@@ -487,7 +551,7 @@
             <w:noProof/>
             <w:webHidden/>
           </w:rPr>
-          <w:instrText xml:space="preserve"> PAGEREF _Toc74822454 \h </w:instrText>
+          <w:instrText xml:space="preserve"> PAGEREF _Toc76032685 \h </w:instrText>
         </w:r>
         <w:r>
           <w:rPr>
@@ -534,7 +598,7 @@
           <w:szCs w:val="24"/>
         </w:rPr>
       </w:pPr>
-      <w:hyperlink w:anchor="_Toc74822455" w:history="1">
+      <w:hyperlink w:anchor="_Toc76032686" w:history="1">
         <w:r>
           <w:rPr>
             <w:rStyle w:val="a4"/>
@@ -561,7 +625,7 @@
             <w:noProof/>
             <w:webHidden/>
           </w:rPr>
-          <w:instrText xml:space="preserve"> PAGEREF _Toc74822455 \h </w:instrText>
+          <w:instrText xml:space="preserve"> PAGEREF _Toc76032686 \h </w:instrText>
         </w:r>
         <w:r>
           <w:rPr>
@@ -608,7 +672,7 @@
           <w:szCs w:val="24"/>
         </w:rPr>
       </w:pPr>
-      <w:hyperlink w:anchor="_Toc74822456" w:history="1">
+      <w:hyperlink w:anchor="_Toc76032687" w:history="1">
         <w:r>
           <w:rPr>
             <w:rStyle w:val="a4"/>
@@ -635,7 +699,7 @@
             <w:noProof/>
             <w:webHidden/>
           </w:rPr>
-          <w:instrText xml:space="preserve"> PAGEREF _Toc74822456 \h </w:instrText>
+          <w:instrText xml:space="preserve"> PAGEREF _Toc76032687 \h </w:instrText>
         </w:r>
         <w:r>
           <w:rPr>
@@ -682,7 +746,7 @@
           <w:szCs w:val="24"/>
         </w:rPr>
       </w:pPr>
-      <w:hyperlink w:anchor="_Toc74822457" w:history="1">
+      <w:hyperlink w:anchor="_Toc76032688" w:history="1">
         <w:r>
           <w:rPr>
             <w:rStyle w:val="a4"/>
@@ -709,7 +773,7 @@
             <w:noProof/>
             <w:webHidden/>
           </w:rPr>
-          <w:instrText xml:space="preserve"> PAGEREF _Toc74822457 \h </w:instrText>
+          <w:instrText xml:space="preserve"> PAGEREF _Toc76032688 \h </w:instrText>
         </w:r>
         <w:r>
           <w:rPr>
@@ -756,7 +820,7 @@
           <w:kern w:val="2"/>
         </w:rPr>
       </w:pPr>
-      <w:hyperlink w:anchor="_Toc74822458" w:history="1">
+      <w:hyperlink w:anchor="_Toc76032689" w:history="1">
         <w:r>
           <w:rPr>
             <w:rStyle w:val="a4"/>
@@ -784,7 +848,7 @@
             <w:noProof/>
             <w:webHidden/>
           </w:rPr>
-          <w:instrText xml:space="preserve"> PAGEREF _Toc74822458 \h </w:instrText>
+          <w:instrText xml:space="preserve"> PAGEREF _Toc76032689 \h </w:instrText>
         </w:r>
         <w:r>
           <w:rPr>
@@ -831,7 +895,7 @@
           <w:szCs w:val="24"/>
         </w:rPr>
       </w:pPr>
-      <w:hyperlink w:anchor="_Toc74822459" w:history="1">
+      <w:hyperlink w:anchor="_Toc76032690" w:history="1">
         <w:r>
           <w:rPr>
             <w:rStyle w:val="a4"/>
@@ -859,7 +923,7 @@
             <w:noProof/>
             <w:webHidden/>
           </w:rPr>
-          <w:instrText xml:space="preserve"> PAGEREF _Toc74822459 \h </w:instrText>
+          <w:instrText xml:space="preserve"> PAGEREF _Toc76032690 \h </w:instrText>
         </w:r>
         <w:r>
           <w:rPr>
@@ -906,7 +970,7 @@
           <w:szCs w:val="24"/>
         </w:rPr>
       </w:pPr>
-      <w:hyperlink w:anchor="_Toc74822460" w:history="1">
+      <w:hyperlink w:anchor="_Toc76032691" w:history="1">
         <w:r>
           <w:rPr>
             <w:rStyle w:val="a4"/>
@@ -933,7 +997,7 @@
             <w:noProof/>
             <w:webHidden/>
           </w:rPr>
-          <w:instrText xml:space="preserve"> PAGEREF _Toc74822460 \h </w:instrText>
+          <w:instrText xml:space="preserve"> PAGEREF _Toc76032691 \h </w:instrText>
         </w:r>
         <w:r>
           <w:rPr>
@@ -980,7 +1044,7 @@
           <w:kern w:val="2"/>
         </w:rPr>
       </w:pPr>
-      <w:hyperlink w:anchor="_Toc74822461" w:history="1">
+      <w:hyperlink w:anchor="_Toc76032692" w:history="1">
         <w:r>
           <w:rPr>
             <w:rStyle w:val="a4"/>
@@ -1008,7 +1072,7 @@
             <w:noProof/>
             <w:webHidden/>
           </w:rPr>
-          <w:instrText xml:space="preserve"> PAGEREF _Toc74822461 \h </w:instrText>
+          <w:instrText xml:space="preserve"> PAGEREF _Toc76032692 \h </w:instrText>
         </w:r>
         <w:r>
           <w:rPr>
@@ -1028,7 +1092,7 @@
             <w:noProof/>
             <w:webHidden/>
           </w:rPr>
-          <w:t>4</w:t>
+          <w:t>5</w:t>
         </w:r>
         <w:r>
           <w:rPr>
@@ -1055,7 +1119,7 @@
           <w:kern w:val="2"/>
         </w:rPr>
       </w:pPr>
-      <w:hyperlink w:anchor="_Toc74822462" w:history="1">
+      <w:hyperlink w:anchor="_Toc76032693" w:history="1">
         <w:r>
           <w:rPr>
             <w:rStyle w:val="a4"/>
@@ -1083,7 +1147,7 @@
             <w:noProof/>
             <w:webHidden/>
           </w:rPr>
-          <w:instrText xml:space="preserve"> PAGEREF _Toc74822462 \h </w:instrText>
+          <w:instrText xml:space="preserve"> PAGEREF _Toc76032693 \h </w:instrText>
         </w:r>
         <w:r>
           <w:rPr>
@@ -1103,7 +1167,7 @@
             <w:noProof/>
             <w:webHidden/>
           </w:rPr>
-          <w:t>5</w:t>
+          <w:t>6</w:t>
         </w:r>
         <w:r>
           <w:rPr>
@@ -1130,14 +1194,21 @@
           <w:szCs w:val="24"/>
         </w:rPr>
       </w:pPr>
-      <w:hyperlink w:anchor="_Toc74822463" w:history="1">
+      <w:hyperlink w:anchor="_Toc76032694" w:history="1">
         <w:r>
           <w:rPr>
             <w:rStyle w:val="a4"/>
             <w:rFonts w:hint="eastAsia"/>
             <w:noProof/>
           </w:rPr>
-          <w:t>全部打包</w:t>
+          <w:t>更新</w:t>
+        </w:r>
+        <w:r>
+          <w:rPr>
+            <w:rStyle w:val="a4"/>
+            <w:noProof/>
+          </w:rPr>
+          <w:t xml:space="preserve"> Config.json</w:t>
         </w:r>
         <w:r>
           <w:rPr>
@@ -1158,7 +1229,7 @@
             <w:noProof/>
             <w:webHidden/>
           </w:rPr>
-          <w:instrText xml:space="preserve"> PAGEREF _Toc74822463 \h </w:instrText>
+          <w:instrText xml:space="preserve"> PAGEREF _Toc76032694 \h </w:instrText>
         </w:r>
         <w:r>
           <w:rPr>
@@ -1178,7 +1249,7 @@
             <w:noProof/>
             <w:webHidden/>
           </w:rPr>
-          <w:t>5</w:t>
+          <w:t>6</w:t>
         </w:r>
         <w:r>
           <w:rPr>
@@ -1205,14 +1276,14 @@
           <w:szCs w:val="24"/>
         </w:rPr>
       </w:pPr>
-      <w:hyperlink w:anchor="_Toc74822464" w:history="1">
+      <w:hyperlink w:anchor="_Toc76032695" w:history="1">
         <w:r>
           <w:rPr>
             <w:rStyle w:val="a4"/>
             <w:rFonts w:hint="eastAsia"/>
             <w:noProof/>
           </w:rPr>
-          <w:t>部分打包</w:t>
+          <w:t>全部打包</w:t>
         </w:r>
         <w:r>
           <w:rPr>
@@ -1233,7 +1304,7 @@
             <w:noProof/>
             <w:webHidden/>
           </w:rPr>
-          <w:instrText xml:space="preserve"> PAGEREF _Toc74822464 \h </w:instrText>
+          <w:instrText xml:space="preserve"> PAGEREF _Toc76032695 \h </w:instrText>
         </w:r>
         <w:r>
           <w:rPr>
@@ -1280,14 +1351,14 @@
           <w:szCs w:val="24"/>
         </w:rPr>
       </w:pPr>
-      <w:hyperlink w:anchor="_Toc74822465" w:history="1">
+      <w:hyperlink w:anchor="_Toc76032696" w:history="1">
         <w:r>
           <w:rPr>
             <w:rStyle w:val="a4"/>
             <w:rFonts w:hint="eastAsia"/>
             <w:noProof/>
           </w:rPr>
-          <w:t>打包結果</w:t>
+          <w:t>部分打包</w:t>
         </w:r>
         <w:r>
           <w:rPr>
@@ -1308,7 +1379,7 @@
             <w:noProof/>
             <w:webHidden/>
           </w:rPr>
-          <w:instrText xml:space="preserve"> PAGEREF _Toc74822465 \h </w:instrText>
+          <w:instrText xml:space="preserve"> PAGEREF _Toc76032696 \h </w:instrText>
         </w:r>
         <w:r>
           <w:rPr>
@@ -1328,7 +1399,7 @@
             <w:noProof/>
             <w:webHidden/>
           </w:rPr>
-          <w:t>6</w:t>
+          <w:t>7</w:t>
         </w:r>
         <w:r>
           <w:rPr>
@@ -1355,13 +1426,88 @@
           <w:kern w:val="2"/>
         </w:rPr>
       </w:pPr>
-      <w:hyperlink w:anchor="_Toc74822466" w:history="1">
+      <w:hyperlink w:anchor="_Toc76032697" w:history="1">
         <w:r>
           <w:rPr>
             <w:rStyle w:val="a4"/>
             <w:rFonts w:hint="eastAsia"/>
             <w:noProof/>
           </w:rPr>
+          <w:t>打包結果</w:t>
+        </w:r>
+        <w:r>
+          <w:rPr>
+            <w:noProof/>
+            <w:webHidden/>
+          </w:rPr>
+          <w:tab/>
+        </w:r>
+        <w:r>
+          <w:rPr>
+            <w:noProof/>
+            <w:webHidden/>
+          </w:rPr>
+          <w:fldChar w:fldCharType="begin"/>
+        </w:r>
+        <w:r>
+          <w:rPr>
+            <w:noProof/>
+            <w:webHidden/>
+          </w:rPr>
+          <w:instrText xml:space="preserve"> PAGEREF _Toc76032697 \h </w:instrText>
+        </w:r>
+        <w:r>
+          <w:rPr>
+            <w:noProof/>
+            <w:webHidden/>
+          </w:rPr>
+        </w:r>
+        <w:r>
+          <w:rPr>
+            <w:noProof/>
+            <w:webHidden/>
+          </w:rPr>
+          <w:fldChar w:fldCharType="separate"/>
+        </w:r>
+        <w:r>
+          <w:rPr>
+            <w:noProof/>
+            <w:webHidden/>
+          </w:rPr>
+          <w:t>7</w:t>
+        </w:r>
+        <w:r>
+          <w:rPr>
+            <w:noProof/>
+            <w:webHidden/>
+          </w:rPr>
+          <w:fldChar w:fldCharType="end"/>
+        </w:r>
+      </w:hyperlink>
+    </w:p>
+    <w:p>
+      <w:pPr>
+        <w:pStyle w:val="11"/>
+        <w:tabs>
+          <w:tab w:val="right" w:leader="dot" w:pos="10456"/>
+        </w:tabs>
+        <w:rPr>
+          <w:rFonts w:eastAsiaTheme="minorEastAsia" w:cstheme="minorBidi"/>
+          <w:b w:val="0"/>
+          <w:bCs w:val="0"/>
+          <w:i w:val="0"/>
+          <w:iCs w:val="0"/>
+          <w:noProof/>
+          <w:kern w:val="2"/>
+        </w:rPr>
+      </w:pPr>
+      <w:hyperlink w:anchor="_Toc76032698" w:history="1">
+        <w:r>
+          <w:rPr>
+            <w:rStyle w:val="a4"/>
+            <w:rFonts w:hint="eastAsia"/>
+            <w:noProof/>
+          </w:rPr>
           <w:t>遇到問題</w:t>
         </w:r>
         <w:r>
@@ -1383,7 +1529,7 @@
             <w:noProof/>
             <w:webHidden/>
           </w:rPr>
-          <w:instrText xml:space="preserve"> PAGEREF _Toc74822466 \h </w:instrText>
+          <w:instrText xml:space="preserve"> PAGEREF _Toc76032698 \h </w:instrText>
         </w:r>
         <w:r>
           <w:rPr>
@@ -1403,7 +1549,7 @@
             <w:noProof/>
             <w:webHidden/>
           </w:rPr>
-          <w:t>6</w:t>
+          <w:t>7</w:t>
         </w:r>
         <w:r>
           <w:rPr>
@@ -1431,14 +1577,13 @@
       <w:pPr>
         <w:pStyle w:val="1"/>
       </w:pPr>
-      <w:bookmarkStart w:id="0" w:name="_Toc74822451"/>
+      <w:bookmarkStart w:id="0" w:name="_Toc76032682"/>
       <w:r>
         <w:rPr>
           <w:rFonts w:hint="eastAsia"/>
           <w:sz w:val="48"/>
           <w:szCs w:val="48"/>
         </w:rPr>
-        <w:lastRenderedPageBreak/>
         <w:t>環境準備</w:t>
       </w:r>
       <w:bookmarkEnd w:id="0"/>
@@ -1455,7 +1600,7 @@
       </w:pPr>
       <w:bookmarkStart w:id="1" w:name="OLE_LINK24"/>
       <w:bookmarkStart w:id="2" w:name="OLE_LINK25"/>
-      <w:bookmarkStart w:id="3" w:name="_Toc74822452"/>
+      <w:bookmarkStart w:id="3" w:name="_Toc76032683"/>
       <w:proofErr w:type="spellStart"/>
       <w:r>
         <w:rPr>
@@ -1480,11 +1625,6 @@
       <w:proofErr w:type="spellEnd"/>
     </w:p>
     <w:p>
-      <w:pPr>
-        <w:rPr>
-          <w:rFonts w:hint="eastAsia"/>
-        </w:rPr>
-      </w:pPr>
       <w:r>
         <w:rPr>
           <w:rFonts w:hint="eastAsia"/>
@@ -1567,13 +1707,7 @@
         <w:t>之後安裝</w:t>
       </w:r>
     </w:p>
-    <w:p>
-      <w:pPr>
-        <w:rPr>
-          <w:rFonts w:hint="eastAsia"/>
-        </w:rPr>
-      </w:pPr>
-    </w:p>
+    <w:p/>
     <w:p>
       <w:pPr>
         <w:pStyle w:val="2"/>
@@ -1584,7 +1718,7 @@
           <w:szCs w:val="36"/>
         </w:rPr>
       </w:pPr>
-      <w:bookmarkStart w:id="4" w:name="_Toc74822453"/>
+      <w:bookmarkStart w:id="4" w:name="_Toc76032684"/>
       <w:r>
         <w:rPr>
           <w:b w:val="0"/>
@@ -1597,11 +1731,6 @@
       <w:bookmarkEnd w:id="4"/>
     </w:p>
     <w:p>
-      <w:pPr>
-        <w:rPr>
-          <w:rFonts w:hint="eastAsia"/>
-        </w:rPr>
-      </w:pPr>
       <w:r>
         <w:rPr>
           <w:rFonts w:hint="eastAsia"/>
@@ -1802,17 +1931,7 @@
                 <w:szCs w:val="23"/>
                 <w:shd w:val="clear" w:color="auto" w:fill="F5F9FA"/>
               </w:rPr>
-              <w:t>–</w:t>
-            </w:r>
-            <w:r>
-              <w:rPr>
-                <w:rFonts w:ascii="Arial" w:hAnsi="Arial" w:cs="Arial"/>
-                <w:color w:val="28323C"/>
-                <w:sz w:val="23"/>
-                <w:szCs w:val="23"/>
-                <w:shd w:val="clear" w:color="auto" w:fill="F5F9FA"/>
-              </w:rPr>
-              <w:t>p</w:t>
+              <w:t>–p</w:t>
             </w:r>
           </w:p>
         </w:tc>
@@ -1877,13 +1996,7 @@
         <w:t>就是完成了</w:t>
       </w:r>
     </w:p>
-    <w:p>
-      <w:pPr>
-        <w:rPr>
-          <w:rFonts w:hint="eastAsia"/>
-        </w:rPr>
-      </w:pPr>
-    </w:p>
+    <w:p/>
     <w:p>
       <w:pPr>
         <w:pStyle w:val="2"/>
@@ -1894,7 +2007,7 @@
           <w:szCs w:val="36"/>
         </w:rPr>
       </w:pPr>
-      <w:bookmarkStart w:id="5" w:name="_Toc74822454"/>
+      <w:bookmarkStart w:id="5" w:name="_Toc76032685"/>
       <w:r>
         <w:rPr>
           <w:rFonts w:hint="eastAsia"/>
@@ -2107,11 +2220,6 @@
     </w:p>
     <w:p/>
     <w:p>
-      <w:pPr>
-        <w:rPr>
-          <w:rFonts w:hint="eastAsia"/>
-        </w:rPr>
-      </w:pPr>
       <w:r>
         <w:rPr>
           <w:rFonts w:hint="eastAsia"/>
@@ -2137,11 +2245,6 @@
       </w:r>
     </w:p>
     <w:p>
-      <w:pPr>
-        <w:rPr>
-          <w:rFonts w:hint="eastAsia"/>
-        </w:rPr>
-      </w:pPr>
       <w:r>
         <w:rPr>
           <w:rFonts w:hint="eastAsia"/>
@@ -2198,13 +2301,7 @@
       </w:tr>
     </w:tbl>
     <w:p/>
-    <w:p>
-      <w:pPr>
-        <w:rPr>
-          <w:rFonts w:hint="eastAsia"/>
-        </w:rPr>
-      </w:pPr>
-    </w:p>
+    <w:p/>
     <w:p>
       <w:pPr>
         <w:pStyle w:val="2"/>
@@ -2215,7 +2312,7 @@
           <w:szCs w:val="36"/>
         </w:rPr>
       </w:pPr>
-      <w:bookmarkStart w:id="12" w:name="_Toc74822455"/>
+      <w:bookmarkStart w:id="12" w:name="_Toc76032686"/>
       <w:r>
         <w:rPr>
           <w:rFonts w:hint="eastAsia"/>
@@ -2323,7 +2420,7 @@
           <w:szCs w:val="36"/>
         </w:rPr>
       </w:pPr>
-      <w:bookmarkStart w:id="15" w:name="_Toc74822456"/>
+      <w:bookmarkStart w:id="15" w:name="_Toc76032687"/>
       <w:proofErr w:type="spellStart"/>
       <w:r>
         <w:rPr>
@@ -2579,7 +2676,7 @@
           <w:szCs w:val="36"/>
         </w:rPr>
       </w:pPr>
-      <w:bookmarkStart w:id="18" w:name="_Toc74822457"/>
+      <w:bookmarkStart w:id="18" w:name="_Toc76032688"/>
       <w:bookmarkEnd w:id="16"/>
       <w:bookmarkEnd w:id="17"/>
       <w:r>
@@ -2681,7 +2778,7 @@
       </w:pPr>
       <w:bookmarkStart w:id="19" w:name="OLE_LINK9"/>
       <w:bookmarkStart w:id="20" w:name="OLE_LINK10"/>
-      <w:bookmarkStart w:id="21" w:name="_Toc74822458"/>
+      <w:bookmarkStart w:id="21" w:name="_Toc76032689"/>
       <w:r>
         <w:rPr>
           <w:rFonts w:hint="eastAsia"/>
@@ -2696,7 +2793,7 @@
       <w:pPr>
         <w:pStyle w:val="2"/>
       </w:pPr>
-      <w:bookmarkStart w:id="22" w:name="_Toc74822459"/>
+      <w:bookmarkStart w:id="22" w:name="_Toc76032690"/>
       <w:bookmarkEnd w:id="19"/>
       <w:bookmarkEnd w:id="20"/>
       <w:r>
@@ -2823,7 +2920,7 @@
           <w:szCs w:val="36"/>
         </w:rPr>
       </w:pPr>
-      <w:bookmarkStart w:id="23" w:name="_Toc74822460"/>
+      <w:bookmarkStart w:id="23" w:name="_Toc76032691"/>
       <w:r>
         <w:rPr>
           <w:rFonts w:hint="eastAsia"/>
@@ -2983,6 +3080,20 @@
     <w:p/>
     <w:p/>
     <w:p/>
+    <w:p/>
+    <w:p/>
+    <w:p/>
+    <w:p/>
+    <w:p/>
+    <w:p/>
+    <w:p/>
+    <w:p/>
+    <w:p/>
+    <w:p/>
+    <w:p/>
+    <w:p/>
+    <w:p/>
+    <w:p/>
     <w:p>
       <w:pPr>
         <w:pStyle w:val="1"/>
@@ -2991,13 +3102,14 @@
           <w:bCs w:val="0"/>
         </w:rPr>
       </w:pPr>
-      <w:bookmarkStart w:id="24" w:name="_Toc74822461"/>
+      <w:bookmarkStart w:id="24" w:name="_Toc76032692"/>
       <w:r>
         <w:rPr>
           <w:rFonts w:hint="eastAsia"/>
           <w:sz w:val="48"/>
           <w:szCs w:val="48"/>
         </w:rPr>
+        <w:lastRenderedPageBreak/>
         <w:t>打包設定</w:t>
       </w:r>
       <w:bookmarkEnd w:id="24"/>
@@ -3203,7 +3315,6 @@
           </w:tcPr>
           <w:p>
             <w:r>
-              <w:lastRenderedPageBreak/>
               <w:t>{</w:t>
             </w:r>
           </w:p>
@@ -3681,18 +3792,15 @@
     <w:p>
       <w:pPr>
         <w:pStyle w:val="1"/>
-        <w:rPr>
+      </w:pPr>
+      <w:bookmarkStart w:id="27" w:name="_Toc76032693"/>
+      <w:r>
+        <w:rPr>
+          <w:rFonts w:hint="eastAsia"/>
           <w:sz w:val="48"/>
           <w:szCs w:val="48"/>
         </w:rPr>
-      </w:pPr>
-      <w:bookmarkStart w:id="27" w:name="_Toc74822462"/>
-      <w:r>
-        <w:rPr>
-          <w:rFonts w:hint="eastAsia"/>
-          <w:sz w:val="48"/>
-          <w:szCs w:val="48"/>
-        </w:rPr>
+        <w:lastRenderedPageBreak/>
         <w:t>情境</w:t>
       </w:r>
       <w:bookmarkEnd w:id="27"/>
@@ -3707,7 +3815,7 @@
           <w:szCs w:val="36"/>
         </w:rPr>
       </w:pPr>
-      <w:bookmarkStart w:id="28" w:name="_Toc74822463"/>
+      <w:bookmarkStart w:id="28" w:name="_Toc76032694"/>
       <w:r>
         <w:rPr>
           <w:rFonts w:hint="eastAsia"/>
@@ -3716,9 +3824,540 @@
           <w:sz w:val="36"/>
           <w:szCs w:val="36"/>
         </w:rPr>
+        <w:t>更新</w:t>
+      </w:r>
+      <w:r>
+        <w:rPr>
+          <w:rFonts w:hint="eastAsia"/>
+          <w:b w:val="0"/>
+          <w:bCs w:val="0"/>
+          <w:sz w:val="36"/>
+          <w:szCs w:val="36"/>
+        </w:rPr>
+        <w:t xml:space="preserve"> </w:t>
+      </w:r>
+      <w:proofErr w:type="spellStart"/>
+      <w:r>
+        <w:rPr>
+          <w:b w:val="0"/>
+          <w:bCs w:val="0"/>
+          <w:sz w:val="36"/>
+          <w:szCs w:val="36"/>
+        </w:rPr>
+        <w:t>Config.json</w:t>
+      </w:r>
+      <w:bookmarkEnd w:id="28"/>
+      <w:proofErr w:type="spellEnd"/>
+    </w:p>
+    <w:p>
+      <w:r>
+        <w:rPr>
+          <w:rFonts w:hint="eastAsia"/>
+        </w:rPr>
+        <w:t>由於目前處在二種打包方法並行的狀態，</w:t>
+      </w:r>
+    </w:p>
+    <w:p>
+      <w:r>
+        <w:rPr>
+          <w:rFonts w:hint="eastAsia"/>
+        </w:rPr>
+        <w:t xml:space="preserve">有時可能會只有更新到 </w:t>
+      </w:r>
+      <w:r>
+        <w:t>{project root}/app</w:t>
+      </w:r>
+      <w:r>
+        <w:rPr>
+          <w:rFonts w:hint="eastAsia"/>
+        </w:rPr>
+        <w:t>/</w:t>
+      </w:r>
+      <w:proofErr w:type="spellStart"/>
+      <w:r>
+        <w:rPr>
+          <w:rFonts w:hint="eastAsia"/>
+        </w:rPr>
+        <w:t>b</w:t>
+      </w:r>
+      <w:r>
+        <w:t>uild.gradle</w:t>
+      </w:r>
+      <w:proofErr w:type="spellEnd"/>
+      <w:r>
+        <w:t xml:space="preserve"> </w:t>
+      </w:r>
+      <w:r>
+        <w:rPr>
+          <w:rFonts w:hint="eastAsia"/>
+        </w:rPr>
+        <w:t xml:space="preserve">的 </w:t>
+      </w:r>
+      <w:proofErr w:type="spellStart"/>
+      <w:r>
+        <w:t>productFlavors</w:t>
+      </w:r>
+      <w:proofErr w:type="spellEnd"/>
+      <w:r>
+        <w:rPr>
+          <w:rFonts w:hint="eastAsia"/>
+        </w:rPr>
+        <w:t>，</w:t>
+      </w:r>
+    </w:p>
+    <w:p>
+      <w:r>
+        <w:rPr>
+          <w:rFonts w:hint="eastAsia"/>
+        </w:rPr>
+        <w:t xml:space="preserve">而 </w:t>
+      </w:r>
+      <w:r>
+        <w:t>{project root}/</w:t>
+      </w:r>
+      <w:proofErr w:type="spellStart"/>
+      <w:r>
+        <w:t>fastlane</w:t>
+      </w:r>
+      <w:proofErr w:type="spellEnd"/>
+      <w:r>
+        <w:t>/</w:t>
+      </w:r>
+      <w:proofErr w:type="spellStart"/>
+      <w:r>
+        <w:t>config.json</w:t>
+      </w:r>
+      <w:proofErr w:type="spellEnd"/>
+      <w:r>
+        <w:t xml:space="preserve"> </w:t>
+      </w:r>
+      <w:r>
+        <w:rPr>
+          <w:rFonts w:hint="eastAsia"/>
+        </w:rPr>
+        <w:t>是處於比較舊的狀態。</w:t>
+      </w:r>
+    </w:p>
+    <w:p>
+      <w:r>
+        <w:rPr>
+          <w:rFonts w:hint="eastAsia"/>
+        </w:rPr>
+        <w:t xml:space="preserve">為了方便同步，在 </w:t>
+      </w:r>
+      <w:proofErr w:type="spellStart"/>
+      <w:r>
+        <w:t>build.gradle</w:t>
+      </w:r>
+      <w:proofErr w:type="spellEnd"/>
+      <w:r>
+        <w:t xml:space="preserve"> </w:t>
+      </w:r>
+      <w:r>
+        <w:rPr>
+          <w:rFonts w:hint="eastAsia"/>
+        </w:rPr>
+        <w:t>加入了一個 task</w:t>
+      </w:r>
+      <w:r>
+        <w:t xml:space="preserve">: </w:t>
+      </w:r>
+      <w:proofErr w:type="spellStart"/>
+      <w:r>
+        <w:t>syncConfigJson</w:t>
+      </w:r>
+      <w:proofErr w:type="spellEnd"/>
+      <w:r>
+        <w:t xml:space="preserve"> </w:t>
+      </w:r>
+      <w:r>
+        <w:rPr>
+          <w:rFonts w:hint="eastAsia"/>
+        </w:rPr>
+        <w:t>來幫忙，免於人</w:t>
+      </w:r>
+      <w:r>
+        <w:rPr>
+          <w:rFonts w:hint="eastAsia"/>
+        </w:rPr>
+        <w:t>工</w:t>
+      </w:r>
+      <w:r>
+        <w:rPr>
+          <w:rFonts w:hint="eastAsia"/>
+        </w:rPr>
+        <w:t>校對上的不便。</w:t>
+      </w:r>
+    </w:p>
+    <w:p>
+      <w:pPr>
+        <w:rPr>
+          <w:rFonts w:hint="eastAsia"/>
+        </w:rPr>
+      </w:pPr>
+    </w:p>
+    <w:p>
+      <w:r>
+        <w:rPr>
+          <w:rFonts w:hint="eastAsia"/>
+        </w:rPr>
+        <w:t xml:space="preserve">在 </w:t>
+      </w:r>
+      <w:r>
+        <w:t xml:space="preserve">terminal </w:t>
+      </w:r>
+      <w:r>
+        <w:rPr>
+          <w:rFonts w:hint="eastAsia"/>
+        </w:rPr>
+        <w:t>下執行：</w:t>
+      </w:r>
+    </w:p>
+    <w:tbl>
+      <w:tblPr>
+        <w:tblStyle w:val="a3"/>
+        <w:tblW w:w="10361" w:type="dxa"/>
+        <w:tblLook w:val="04A0" w:firstRow="1" w:lastRow="0" w:firstColumn="1" w:lastColumn="0" w:noHBand="0" w:noVBand="1"/>
+      </w:tblPr>
+      <w:tblGrid>
+        <w:gridCol w:w="10361"/>
+      </w:tblGrid>
+      <w:tr>
+        <w:trPr>
+          <w:trHeight w:val="483"/>
+        </w:trPr>
+        <w:tc>
+          <w:tcPr>
+            <w:tcW w:w="10361" w:type="dxa"/>
+          </w:tcPr>
+          <w:p>
+            <w:r>
+              <w:rPr>
+                <w:rFonts w:ascii="Arial" w:hAnsi="Arial" w:cs="Arial"/>
+                <w:color w:val="28323C"/>
+                <w:sz w:val="23"/>
+                <w:szCs w:val="23"/>
+                <w:shd w:val="clear" w:color="auto" w:fill="F5F9FA"/>
+              </w:rPr>
+              <w:t xml:space="preserve">{project root} </w:t>
+            </w:r>
+            <w:proofErr w:type="gramStart"/>
+            <w:r>
+              <w:rPr>
+                <w:rFonts w:ascii="Arial" w:hAnsi="Arial" w:cs="Arial"/>
+                <w:color w:val="28323C"/>
+                <w:sz w:val="23"/>
+                <w:szCs w:val="23"/>
+                <w:shd w:val="clear" w:color="auto" w:fill="F5F9FA"/>
+              </w:rPr>
+              <w:t xml:space="preserve">$ </w:t>
+            </w:r>
+            <w:r>
+              <w:rPr>
+                <w:rFonts w:ascii="Arial" w:hAnsi="Arial" w:cs="Arial"/>
+                <w:color w:val="28323C"/>
+                <w:sz w:val="23"/>
+                <w:szCs w:val="23"/>
+                <w:shd w:val="clear" w:color="auto" w:fill="F5F9FA"/>
+              </w:rPr>
+              <w:t>.</w:t>
+            </w:r>
+            <w:proofErr w:type="gramEnd"/>
+            <w:r>
+              <w:rPr>
+                <w:rFonts w:ascii="Arial" w:hAnsi="Arial" w:cs="Arial"/>
+                <w:color w:val="28323C"/>
+                <w:sz w:val="23"/>
+                <w:szCs w:val="23"/>
+                <w:shd w:val="clear" w:color="auto" w:fill="F5F9FA"/>
+              </w:rPr>
+              <w:t>/</w:t>
+            </w:r>
+            <w:proofErr w:type="spellStart"/>
+            <w:r>
+              <w:rPr>
+                <w:rFonts w:ascii="Arial" w:hAnsi="Arial" w:cs="Arial"/>
+                <w:color w:val="28323C"/>
+                <w:sz w:val="23"/>
+                <w:szCs w:val="23"/>
+                <w:shd w:val="clear" w:color="auto" w:fill="F5F9FA"/>
+              </w:rPr>
+              <w:t>gradlew</w:t>
+            </w:r>
+            <w:proofErr w:type="spellEnd"/>
+            <w:r>
+              <w:rPr>
+                <w:rFonts w:ascii="Arial" w:hAnsi="Arial" w:cs="Arial"/>
+                <w:color w:val="28323C"/>
+                <w:sz w:val="23"/>
+                <w:szCs w:val="23"/>
+                <w:shd w:val="clear" w:color="auto" w:fill="F5F9FA"/>
+              </w:rPr>
+              <w:t xml:space="preserve"> </w:t>
+            </w:r>
+            <w:proofErr w:type="spellStart"/>
+            <w:r>
+              <w:rPr>
+                <w:rFonts w:ascii="Arial" w:hAnsi="Arial" w:cs="Arial"/>
+                <w:color w:val="28323C"/>
+                <w:sz w:val="23"/>
+                <w:szCs w:val="23"/>
+                <w:shd w:val="clear" w:color="auto" w:fill="F5F9FA"/>
+              </w:rPr>
+              <w:t>syncConfigJson</w:t>
+            </w:r>
+            <w:proofErr w:type="spellEnd"/>
+          </w:p>
+        </w:tc>
+      </w:tr>
+    </w:tbl>
+    <w:p>
+      <w:r>
+        <w:rPr>
+          <w:rFonts w:hint="eastAsia"/>
+        </w:rPr>
+        <w:t xml:space="preserve">就會把 </w:t>
+      </w:r>
+      <w:proofErr w:type="spellStart"/>
+      <w:r>
+        <w:t>productFlavors</w:t>
+      </w:r>
+      <w:proofErr w:type="spellEnd"/>
+      <w:r>
+        <w:t xml:space="preserve"> </w:t>
+      </w:r>
+      <w:r>
+        <w:rPr>
+          <w:rFonts w:hint="eastAsia"/>
+        </w:rPr>
+        <w:t xml:space="preserve">不包含 </w:t>
+      </w:r>
+      <w:proofErr w:type="spellStart"/>
+      <w:r>
+        <w:t>fastlane</w:t>
+      </w:r>
+      <w:proofErr w:type="spellEnd"/>
+      <w:r>
+        <w:t xml:space="preserve"> </w:t>
+      </w:r>
+      <w:r>
+        <w:rPr>
+          <w:rFonts w:hint="eastAsia"/>
+        </w:rPr>
+        <w:t xml:space="preserve">的部分轉錄為 </w:t>
+      </w:r>
+      <w:r>
+        <w:t xml:space="preserve">json </w:t>
+      </w:r>
+      <w:r>
+        <w:rPr>
+          <w:rFonts w:hint="eastAsia"/>
+        </w:rPr>
+        <w:t>格式，</w:t>
+      </w:r>
+    </w:p>
+    <w:p>
+      <w:r>
+        <w:rPr>
+          <w:rFonts w:hint="eastAsia"/>
+        </w:rPr>
+        <w:t xml:space="preserve">並取代 </w:t>
+      </w:r>
+      <w:r>
+        <w:t>{project root}/</w:t>
+      </w:r>
+      <w:proofErr w:type="spellStart"/>
+      <w:r>
+        <w:t>fastlane</w:t>
+      </w:r>
+      <w:proofErr w:type="spellEnd"/>
+      <w:r>
+        <w:t>/</w:t>
+      </w:r>
+      <w:proofErr w:type="spellStart"/>
+      <w:r>
+        <w:t>config.json</w:t>
+      </w:r>
+      <w:proofErr w:type="spellEnd"/>
+    </w:p>
+    <w:p/>
+    <w:p>
+      <w:r>
+        <w:rPr>
+          <w:rFonts w:hint="eastAsia"/>
+        </w:rPr>
+        <w:t xml:space="preserve">要小心的地方是這個 </w:t>
+      </w:r>
+      <w:r>
+        <w:t xml:space="preserve">task </w:t>
+      </w:r>
+      <w:r>
+        <w:rPr>
+          <w:rFonts w:hint="eastAsia"/>
+        </w:rPr>
+        <w:t>並不是雙向同步的，</w:t>
+      </w:r>
+    </w:p>
+    <w:p>
+      <w:r>
+        <w:rPr>
+          <w:rFonts w:hint="eastAsia"/>
+        </w:rPr>
+        <w:t xml:space="preserve">所以原則上若有改動打包對應的平台資料，優先修改 </w:t>
+      </w:r>
+      <w:proofErr w:type="spellStart"/>
+      <w:r>
+        <w:t>build.gradle</w:t>
+      </w:r>
+      <w:proofErr w:type="spellEnd"/>
+      <w:r>
+        <w:rPr>
+          <w:rFonts w:hint="eastAsia"/>
+        </w:rPr>
+        <w:t>，</w:t>
+      </w:r>
+    </w:p>
+    <w:p>
+      <w:r>
+        <w:rPr>
+          <w:rFonts w:hint="eastAsia"/>
+        </w:rPr>
+        <w:t xml:space="preserve">儘量不手動修改 </w:t>
+      </w:r>
+      <w:proofErr w:type="spellStart"/>
+      <w:r>
+        <w:t>config.json</w:t>
+      </w:r>
+      <w:proofErr w:type="spellEnd"/>
+      <w:r>
+        <w:rPr>
+          <w:rFonts w:hint="eastAsia"/>
+        </w:rPr>
+        <w:t>。</w:t>
+      </w:r>
+    </w:p>
+    <w:p>
+      <w:r>
+        <w:rPr>
+          <w:rFonts w:hint="eastAsia"/>
+        </w:rPr>
+        <w:t xml:space="preserve">依賴 </w:t>
+      </w:r>
+      <w:proofErr w:type="spellStart"/>
+      <w:r>
+        <w:t>syncConfigJson</w:t>
+      </w:r>
+      <w:proofErr w:type="spellEnd"/>
+      <w:r>
+        <w:t xml:space="preserve"> </w:t>
+      </w:r>
+      <w:r>
+        <w:rPr>
+          <w:rFonts w:hint="eastAsia"/>
+        </w:rPr>
+        <w:t xml:space="preserve">這個 </w:t>
+      </w:r>
+      <w:r>
+        <w:t xml:space="preserve">task </w:t>
+      </w:r>
+      <w:r>
+        <w:rPr>
+          <w:rFonts w:hint="eastAsia"/>
+        </w:rPr>
+        <w:t>來同步</w:t>
+      </w:r>
+      <w:r>
+        <w:rPr>
+          <w:rFonts w:hint="eastAsia"/>
+        </w:rPr>
+        <w:t>。</w:t>
+      </w:r>
+    </w:p>
+    <w:p>
+      <w:pPr>
+        <w:rPr>
+          <w:rFonts w:hint="eastAsia"/>
+        </w:rPr>
+      </w:pPr>
+      <w:r>
+        <w:rPr>
+          <w:rFonts w:hint="eastAsia"/>
+        </w:rPr>
+        <w:t>避免較新的</w:t>
+      </w:r>
+      <w:r>
+        <w:rPr>
+          <w:rFonts w:hint="eastAsia"/>
+        </w:rPr>
+        <w:t>異動</w:t>
+      </w:r>
+      <w:r>
+        <w:rPr>
+          <w:rFonts w:hint="eastAsia"/>
+        </w:rPr>
+        <w:t xml:space="preserve">在 </w:t>
+      </w:r>
+      <w:proofErr w:type="spellStart"/>
+      <w:r>
+        <w:t>config.json</w:t>
+      </w:r>
+      <w:proofErr w:type="spellEnd"/>
+      <w:r>
+        <w:t xml:space="preserve"> </w:t>
+      </w:r>
+      <w:r>
+        <w:rPr>
+          <w:rFonts w:hint="eastAsia"/>
+        </w:rPr>
+        <w:t>裡，而又被</w:t>
+      </w:r>
+      <w:r>
+        <w:rPr>
+          <w:rFonts w:hint="eastAsia"/>
+        </w:rPr>
+        <w:t xml:space="preserve"> </w:t>
+      </w:r>
+      <w:proofErr w:type="spellStart"/>
+      <w:r>
+        <w:t>syncConfigJson</w:t>
+      </w:r>
+      <w:proofErr w:type="spellEnd"/>
+      <w:r>
+        <w:rPr>
+          <w:rFonts w:hint="eastAsia"/>
+        </w:rPr>
+        <w:t>覆蓋掉。</w:t>
+      </w:r>
+    </w:p>
+    <w:p>
+      <w:pPr>
+        <w:rPr>
+          <w:rFonts w:hint="eastAsia"/>
+        </w:rPr>
+      </w:pPr>
+    </w:p>
+    <w:p>
+      <w:pPr>
+        <w:pStyle w:val="2"/>
+        <w:rPr>
+          <w:b w:val="0"/>
+          <w:bCs w:val="0"/>
+          <w:sz w:val="36"/>
+          <w:szCs w:val="36"/>
+        </w:rPr>
+      </w:pPr>
+      <w:bookmarkStart w:id="29" w:name="_Toc76032695"/>
+      <w:r>
+        <w:rPr>
+          <w:rFonts w:hint="eastAsia"/>
+          <w:b w:val="0"/>
+          <w:bCs w:val="0"/>
+          <w:sz w:val="36"/>
+          <w:szCs w:val="36"/>
+        </w:rPr>
         <w:t>全部打包</w:t>
       </w:r>
-      <w:bookmarkEnd w:id="28"/>
+      <w:bookmarkEnd w:id="29"/>
     </w:p>
     <w:p>
       <w:r>
@@ -3833,6 +4472,20 @@
       </w:r>
     </w:p>
     <w:p/>
+    <w:p/>
+    <w:p/>
+    <w:p/>
+    <w:p/>
+    <w:p/>
+    <w:p/>
+    <w:p/>
+    <w:p>
+      <w:pPr>
+        <w:rPr>
+          <w:rFonts w:hint="eastAsia"/>
+        </w:rPr>
+      </w:pPr>
+    </w:p>
     <w:p>
       <w:pPr>
         <w:pStyle w:val="2"/>
@@ -3843,7 +4496,7 @@
           <w:szCs w:val="36"/>
         </w:rPr>
       </w:pPr>
-      <w:bookmarkStart w:id="29" w:name="_Toc74822464"/>
+      <w:bookmarkStart w:id="30" w:name="_Toc76032696"/>
       <w:r>
         <w:rPr>
           <w:rFonts w:hint="eastAsia"/>
@@ -3852,10 +4505,11 @@
           <w:sz w:val="36"/>
           <w:szCs w:val="36"/>
         </w:rPr>
+        <w:lastRenderedPageBreak/>
         <w:t>部分</w:t>
       </w:r>
-      <w:bookmarkStart w:id="30" w:name="OLE_LINK17"/>
-      <w:bookmarkStart w:id="31" w:name="OLE_LINK18"/>
+      <w:bookmarkStart w:id="31" w:name="OLE_LINK17"/>
+      <w:bookmarkStart w:id="32" w:name="OLE_LINK18"/>
       <w:r>
         <w:rPr>
           <w:rFonts w:hint="eastAsia"/>
@@ -3866,9 +4520,9 @@
         </w:rPr>
         <w:t>打包</w:t>
       </w:r>
-      <w:bookmarkEnd w:id="29"/>
       <w:bookmarkEnd w:id="30"/>
       <w:bookmarkEnd w:id="31"/>
+      <w:bookmarkEnd w:id="32"/>
     </w:p>
     <w:p>
       <w:r>
@@ -4264,16 +4918,16 @@
         </w:rPr>
         <w:t>就是</w:t>
       </w:r>
-      <w:bookmarkStart w:id="32" w:name="OLE_LINK7"/>
-      <w:bookmarkStart w:id="33" w:name="OLE_LINK8"/>
+      <w:bookmarkStart w:id="33" w:name="OLE_LINK7"/>
+      <w:bookmarkStart w:id="34" w:name="OLE_LINK8"/>
       <w:r>
         <w:rPr>
           <w:rFonts w:hint="eastAsia"/>
         </w:rPr>
         <w:t>可以正常執行的方式</w:t>
       </w:r>
-      <w:bookmarkEnd w:id="32"/>
       <w:bookmarkEnd w:id="33"/>
+      <w:bookmarkEnd w:id="34"/>
       <w:r>
         <w:rPr>
           <w:rFonts w:hint="eastAsia"/>
@@ -4282,28 +4936,25 @@
       </w:r>
     </w:p>
     <w:p/>
+    <w:p/>
     <w:p>
       <w:pPr>
-        <w:pStyle w:val="2"/>
-        <w:rPr>
-          <w:b w:val="0"/>
-          <w:bCs w:val="0"/>
-          <w:sz w:val="36"/>
-          <w:szCs w:val="36"/>
+        <w:pStyle w:val="1"/>
+        <w:rPr>
+          <w:sz w:val="48"/>
+          <w:szCs w:val="48"/>
         </w:rPr>
       </w:pPr>
-      <w:bookmarkStart w:id="34" w:name="_Toc74822465"/>
-      <w:r>
-        <w:rPr>
-          <w:rFonts w:hint="eastAsia"/>
-          <w:b w:val="0"/>
-          <w:bCs w:val="0"/>
-          <w:sz w:val="36"/>
-          <w:szCs w:val="36"/>
+      <w:bookmarkStart w:id="35" w:name="_Toc76032697"/>
+      <w:r>
+        <w:rPr>
+          <w:rFonts w:hint="eastAsia"/>
+          <w:sz w:val="48"/>
+          <w:szCs w:val="48"/>
         </w:rPr>
         <w:t>打包結果</w:t>
       </w:r>
-      <w:bookmarkEnd w:id="34"/>
+      <w:bookmarkEnd w:id="35"/>
     </w:p>
     <w:p>
       <w:r>
@@ -4374,10 +5025,6 @@
     </w:p>
     <w:p/>
     <w:p/>
-    <w:p/>
-    <w:p/>
-    <w:p/>
-    <w:p/>
     <w:p>
       <w:pPr>
         <w:pStyle w:val="1"/>
@@ -4388,7 +5035,7 @@
           <w:szCs w:val="48"/>
         </w:rPr>
       </w:pPr>
-      <w:bookmarkStart w:id="35" w:name="_Toc74822466"/>
+      <w:bookmarkStart w:id="36" w:name="_Toc76032698"/>
       <w:r>
         <w:rPr>
           <w:rFonts w:hint="eastAsia"/>
@@ -4397,7 +5044,7 @@
         </w:rPr>
         <w:t>遇到問題</w:t>
       </w:r>
-      <w:bookmarkEnd w:id="35"/>
+      <w:bookmarkEnd w:id="36"/>
     </w:p>
     <w:p>
       <w:r>

</xml_diff>